<commit_message>
Added step by step form
</commit_message>
<xml_diff>
--- a/3.7 Assessment Resources 2020/3.7 Planning template.docx
+++ b/3.7 Assessment Resources 2020/3.7 Planning template.docx
@@ -1,6 +1,6 @@
 
 <file path=word/document.xml><?xml version="1.0" encoding="utf-8"?>
-<w:document xmlns:wpc="http://schemas.microsoft.com/office/word/2010/wordprocessingCanvas" xmlns:cx="http://schemas.microsoft.com/office/drawing/2014/chartex" xmlns:cx1="http://schemas.microsoft.com/office/drawing/2015/9/8/chartex" xmlns:cx2="http://schemas.microsoft.com/office/drawing/2015/10/21/chartex" xmlns:cx3="http://schemas.microsoft.com/office/drawing/2016/5/9/chartex" xmlns:cx4="http://schemas.microsoft.com/office/drawing/2016/5/10/chartex" xmlns:cx5="http://schemas.microsoft.com/office/drawing/2016/5/11/chartex" xmlns:cx6="http://schemas.microsoft.com/office/drawing/2016/5/12/chartex" xmlns:cx7="http://schemas.microsoft.com/office/drawing/2016/5/13/chartex" xmlns:cx8="http://schemas.microsoft.com/office/drawing/2016/5/14/chartex" xmlns:mc="http://schemas.openxmlformats.org/markup-compatibility/2006" xmlns:aink="http://schemas.microsoft.com/office/drawing/2016/ink" xmlns:am3d="http://schemas.microsoft.com/office/drawing/2017/model3d" xmlns:o="urn:schemas-microsoft-com:office:office" xmlns:r="http://schemas.openxmlformats.org/officeDocument/2006/relationships" xmlns:m="http://schemas.openxmlformats.org/officeDocument/2006/math" xmlns:v="urn:schemas-microsoft-com:vml" xmlns:wp14="http://schemas.microsoft.com/office/word/2010/wordprocessingDrawing" xmlns:wp="http://schemas.openxmlformats.org/drawingml/2006/wordprocessingDrawing" xmlns:w10="urn:schemas-microsoft-com:office:word" xmlns:w="http://schemas.openxmlformats.org/wordprocessingml/2006/main" xmlns:w14="http://schemas.microsoft.com/office/word/2010/wordml" xmlns:w15="http://schemas.microsoft.com/office/word/2012/wordml" xmlns:w16cex="http://schemas.microsoft.com/office/word/2018/wordml/cex" xmlns:w16cid="http://schemas.microsoft.com/office/word/2016/wordml/cid" xmlns:w16="http://schemas.microsoft.com/office/word/2018/wordml" xmlns:w16se="http://schemas.microsoft.com/office/word/2015/wordml/symex" xmlns:wpg="http://schemas.microsoft.com/office/word/2010/wordprocessingGroup" xmlns:wpi="http://schemas.microsoft.com/office/word/2010/wordprocessingInk" xmlns:wne="http://schemas.microsoft.com/office/word/2006/wordml" xmlns:wps="http://schemas.microsoft.com/office/word/2010/wordprocessingShape" mc:Ignorable="w14 w15 w16se w16cid w16 w16cex wp14">
+<w:document xmlns:wpc="http://schemas.microsoft.com/office/word/2010/wordprocessingCanvas" xmlns:cx="http://schemas.microsoft.com/office/drawing/2014/chartex" xmlns:cx1="http://schemas.microsoft.com/office/drawing/2015/9/8/chartex" xmlns:mc="http://schemas.openxmlformats.org/markup-compatibility/2006" xmlns:o="urn:schemas-microsoft-com:office:office" xmlns:r="http://schemas.openxmlformats.org/officeDocument/2006/relationships" xmlns:m="http://schemas.openxmlformats.org/officeDocument/2006/math" xmlns:v="urn:schemas-microsoft-com:vml" xmlns:wp14="http://schemas.microsoft.com/office/word/2010/wordprocessingDrawing" xmlns:wp="http://schemas.openxmlformats.org/drawingml/2006/wordprocessingDrawing" xmlns:w10="urn:schemas-microsoft-com:office:word" xmlns:w="http://schemas.openxmlformats.org/wordprocessingml/2006/main" xmlns:w14="http://schemas.microsoft.com/office/word/2010/wordml" xmlns:w15="http://schemas.microsoft.com/office/word/2012/wordml" xmlns:w16se="http://schemas.microsoft.com/office/word/2015/wordml/symex" xmlns:wpg="http://schemas.microsoft.com/office/word/2010/wordprocessingGroup" xmlns:wpi="http://schemas.microsoft.com/office/word/2010/wordprocessingInk" xmlns:wne="http://schemas.microsoft.com/office/word/2006/wordml" xmlns:wps="http://schemas.microsoft.com/office/word/2010/wordprocessingShape" mc:Ignorable="w14 w15 w16se wp14">
   <w:body>
     <w:p>
       <w:pPr>
@@ -75,11 +75,11 @@
         <w:tblLook w:val="04A0" w:firstRow="1" w:lastRow="0" w:firstColumn="1" w:lastColumn="0" w:noHBand="0" w:noVBand="1"/>
       </w:tblPr>
       <w:tblGrid>
-        <w:gridCol w:w="977"/>
-        <w:gridCol w:w="2065"/>
-        <w:gridCol w:w="2181"/>
-        <w:gridCol w:w="2112"/>
-        <w:gridCol w:w="3287"/>
+        <w:gridCol w:w="1410"/>
+        <w:gridCol w:w="2679"/>
+        <w:gridCol w:w="2024"/>
+        <w:gridCol w:w="1869"/>
+        <w:gridCol w:w="2640"/>
       </w:tblGrid>
       <w:tr>
         <w:tc>
@@ -230,7 +230,7 @@
         </w:tc>
         <w:tc>
           <w:tcPr>
-            <w:tcW w:w="2215" w:type="dxa"/>
+            <w:tcW w:w="2024" w:type="dxa"/>
             <w:tcBorders>
               <w:top w:val="single" w:sz="8" w:space="0" w:color="000000"/>
               <w:left w:val="single" w:sz="8" w:space="0" w:color="000000"/>
@@ -273,7 +273,7 @@
         </w:tc>
         <w:tc>
           <w:tcPr>
-            <w:tcW w:w="2155" w:type="dxa"/>
+            <w:tcW w:w="1869" w:type="dxa"/>
             <w:tcBorders>
               <w:top w:val="single" w:sz="8" w:space="0" w:color="000000"/>
               <w:left w:val="single" w:sz="8" w:space="0" w:color="000000"/>
@@ -328,7 +328,7 @@
         </w:tc>
         <w:tc>
           <w:tcPr>
-            <w:tcW w:w="3383" w:type="dxa"/>
+            <w:tcW w:w="2640" w:type="dxa"/>
             <w:tcBorders>
               <w:top w:val="single" w:sz="8" w:space="0" w:color="000000"/>
               <w:left w:val="single" w:sz="8" w:space="0" w:color="000000"/>
@@ -412,13 +412,12 @@
             </w:pPr>
             <w:r>
               <w:rPr>
-                <w:rFonts w:ascii="Century Gothic" w:eastAsia="Times New Roman" w:hAnsi="Century Gothic" w:cs="Arial"/>
-                <w:color w:val="000000"/>
-                <w:sz w:val="24"/>
-                <w:szCs w:val="24"/>
-                <w:lang w:eastAsia="en-NZ"/>
-              </w:rPr>
-              <w:t>text</w:t>
+                <w:rFonts w:ascii="Century Gothic" w:eastAsia="Times New Roman" w:hAnsi="Century Gothic" w:cs="Times New Roman"/>
+                <w:sz w:val="24"/>
+                <w:szCs w:val="24"/>
+                <w:lang w:eastAsia="en-NZ"/>
+              </w:rPr>
+              <w:t>Text Input</w:t>
             </w:r>
           </w:p>
         </w:tc>
@@ -452,24 +451,23 @@
             <w:proofErr w:type="spellStart"/>
             <w:r>
               <w:rPr>
-                <w:rFonts w:ascii="Century Gothic" w:eastAsia="Times New Roman" w:hAnsi="Century Gothic" w:cs="Arial"/>
-                <w:color w:val="000000"/>
-                <w:sz w:val="24"/>
-                <w:szCs w:val="24"/>
-                <w:lang w:eastAsia="en-NZ"/>
-              </w:rPr>
-              <w:t>firstNameInput</w:t>
+                <w:rFonts w:ascii="Century Gothic" w:eastAsia="Times New Roman" w:hAnsi="Century Gothic" w:cs="Times New Roman"/>
+                <w:sz w:val="24"/>
+                <w:szCs w:val="24"/>
+                <w:lang w:eastAsia="en-NZ"/>
+              </w:rPr>
+              <w:t>NameInput</w:t>
             </w:r>
             <w:proofErr w:type="spellEnd"/>
           </w:p>
         </w:tc>
         <w:tc>
           <w:tcPr>
-            <w:tcW w:w="2215" w:type="dxa"/>
-            <w:tcBorders>
-              <w:top w:val="single" w:sz="8" w:space="0" w:color="000000"/>
-              <w:left w:val="single" w:sz="8" w:space="0" w:color="000000"/>
-              <w:bottom w:val="single" w:sz="8" w:space="0" w:color="000000"/>
+            <w:tcW w:w="2024" w:type="dxa"/>
+            <w:vMerge w:val="restart"/>
+            <w:tcBorders>
+              <w:top w:val="single" w:sz="8" w:space="0" w:color="000000"/>
+              <w:left w:val="single" w:sz="8" w:space="0" w:color="000000"/>
               <w:right w:val="single" w:sz="8" w:space="0" w:color="000000"/>
             </w:tcBorders>
             <w:tcMar>
@@ -492,34 +490,12 @@
             </w:pPr>
             <w:r>
               <w:rPr>
-                <w:rFonts w:ascii="Century Gothic" w:eastAsia="Times New Roman" w:hAnsi="Century Gothic" w:cs="Arial"/>
-                <w:color w:val="000000"/>
-                <w:sz w:val="24"/>
-                <w:szCs w:val="24"/>
-                <w:lang w:eastAsia="en-NZ"/>
-              </w:rPr>
-              <w:t>Required</w:t>
-            </w:r>
-          </w:p>
-          <w:p>
-            <w:pPr>
-              <w:spacing w:after="0" w:line="240" w:lineRule="auto"/>
-              <w:rPr>
                 <w:rFonts w:ascii="Century Gothic" w:eastAsia="Times New Roman" w:hAnsi="Century Gothic" w:cs="Times New Roman"/>
                 <w:sz w:val="24"/>
                 <w:szCs w:val="24"/>
                 <w:lang w:eastAsia="en-NZ"/>
               </w:rPr>
-            </w:pPr>
-            <w:r>
-              <w:rPr>
-                <w:rFonts w:ascii="Century Gothic" w:eastAsia="Times New Roman" w:hAnsi="Century Gothic" w:cs="Arial"/>
-                <w:color w:val="000000"/>
-                <w:sz w:val="24"/>
-                <w:szCs w:val="24"/>
-                <w:lang w:eastAsia="en-NZ"/>
-              </w:rPr>
-              <w:t>Pattern</w:t>
+              <w:t>Pattern, placeholder,</w:t>
             </w:r>
           </w:p>
           <w:p>
@@ -532,48 +508,46 @@
                 <w:lang w:eastAsia="en-NZ"/>
               </w:rPr>
             </w:pPr>
-            <w:r>
-              <w:rPr>
-                <w:rFonts w:ascii="Century Gothic" w:eastAsia="Times New Roman" w:hAnsi="Century Gothic" w:cs="Arial"/>
-                <w:color w:val="000000"/>
-                <w:sz w:val="24"/>
-                <w:szCs w:val="24"/>
-                <w:lang w:eastAsia="en-NZ"/>
-              </w:rPr>
-              <w:t>Placeholder</w:t>
-            </w:r>
-          </w:p>
-          <w:p>
-            <w:pPr>
-              <w:spacing w:after="0" w:line="240" w:lineRule="auto"/>
+            <w:proofErr w:type="spellStart"/>
+            <w:r>
               <w:rPr>
                 <w:rFonts w:ascii="Century Gothic" w:eastAsia="Times New Roman" w:hAnsi="Century Gothic" w:cs="Times New Roman"/>
                 <w:sz w:val="24"/>
                 <w:szCs w:val="24"/>
                 <w:lang w:eastAsia="en-NZ"/>
               </w:rPr>
-            </w:pPr>
-            <w:proofErr w:type="spellStart"/>
-            <w:r>
-              <w:rPr>
-                <w:rFonts w:ascii="Century Gothic" w:eastAsia="Times New Roman" w:hAnsi="Century Gothic" w:cs="Arial"/>
-                <w:color w:val="000000"/>
-                <w:sz w:val="24"/>
-                <w:szCs w:val="24"/>
-                <w:lang w:eastAsia="en-NZ"/>
-              </w:rPr>
-              <w:t>onfocus</w:t>
+              <w:t>Onchange</w:t>
             </w:r>
             <w:proofErr w:type="spellEnd"/>
           </w:p>
-        </w:tc>
-        <w:tc>
-          <w:tcPr>
-            <w:tcW w:w="2155" w:type="dxa"/>
-            <w:tcBorders>
-              <w:top w:val="single" w:sz="8" w:space="0" w:color="000000"/>
-              <w:left w:val="single" w:sz="8" w:space="0" w:color="000000"/>
-              <w:bottom w:val="single" w:sz="8" w:space="0" w:color="000000"/>
+          <w:p>
+            <w:pPr>
+              <w:spacing w:after="0" w:line="240" w:lineRule="auto"/>
+              <w:rPr>
+                <w:rFonts w:ascii="Century Gothic" w:eastAsia="Times New Roman" w:hAnsi="Century Gothic" w:cs="Times New Roman"/>
+                <w:sz w:val="24"/>
+                <w:szCs w:val="24"/>
+                <w:lang w:eastAsia="en-NZ"/>
+              </w:rPr>
+            </w:pPr>
+            <w:r>
+              <w:rPr>
+                <w:rFonts w:ascii="Century Gothic" w:eastAsia="Times New Roman" w:hAnsi="Century Gothic" w:cs="Times New Roman"/>
+                <w:sz w:val="24"/>
+                <w:szCs w:val="24"/>
+                <w:lang w:eastAsia="en-NZ"/>
+              </w:rPr>
+              <w:t>Autocomplete</w:t>
+            </w:r>
+          </w:p>
+        </w:tc>
+        <w:tc>
+          <w:tcPr>
+            <w:tcW w:w="1869" w:type="dxa"/>
+            <w:vMerge w:val="restart"/>
+            <w:tcBorders>
+              <w:top w:val="single" w:sz="8" w:space="0" w:color="000000"/>
+              <w:left w:val="single" w:sz="8" w:space="0" w:color="000000"/>
               <w:right w:val="single" w:sz="8" w:space="0" w:color="000000"/>
             </w:tcBorders>
             <w:tcMar>
@@ -596,68 +570,22 @@
             </w:pPr>
             <w:r>
               <w:rPr>
-                <w:rFonts w:ascii="Century Gothic" w:eastAsia="Times New Roman" w:hAnsi="Century Gothic" w:cs="Arial"/>
-                <w:color w:val="000000"/>
-                <w:sz w:val="24"/>
-                <w:szCs w:val="24"/>
-                <w:lang w:eastAsia="en-NZ"/>
-              </w:rPr>
-              <w:t>Check for empty or null  input</w:t>
-            </w:r>
-          </w:p>
-          <w:p>
-            <w:pPr>
-              <w:spacing w:after="0" w:line="240" w:lineRule="auto"/>
-              <w:rPr>
-                <w:rFonts w:ascii="Century Gothic" w:eastAsia="Times New Roman" w:hAnsi="Century Gothic" w:cs="Arial"/>
-                <w:color w:val="000000"/>
-                <w:sz w:val="24"/>
-                <w:szCs w:val="24"/>
-                <w:lang w:eastAsia="en-NZ"/>
-              </w:rPr>
-            </w:pPr>
-            <w:r>
-              <w:rPr>
-                <w:rFonts w:ascii="Century Gothic" w:eastAsia="Times New Roman" w:hAnsi="Century Gothic" w:cs="Arial"/>
-                <w:color w:val="000000"/>
-                <w:sz w:val="24"/>
-                <w:szCs w:val="24"/>
-                <w:lang w:eastAsia="en-NZ"/>
-              </w:rPr>
-              <w:t>Check for pattern match</w:t>
-            </w:r>
-          </w:p>
-          <w:p>
-            <w:pPr>
-              <w:spacing w:after="0" w:line="240" w:lineRule="auto"/>
-              <w:rPr>
-                <w:rFonts w:ascii="Century Gothic" w:eastAsia="Times New Roman" w:hAnsi="Century Gothic" w:cs="Arial"/>
-                <w:color w:val="000000"/>
-                <w:sz w:val="24"/>
-                <w:szCs w:val="24"/>
-                <w:lang w:eastAsia="en-NZ"/>
-              </w:rPr>
-            </w:pPr>
-          </w:p>
-          <w:p>
-            <w:pPr>
-              <w:spacing w:after="0" w:line="240" w:lineRule="auto"/>
-              <w:rPr>
                 <w:rFonts w:ascii="Century Gothic" w:eastAsia="Times New Roman" w:hAnsi="Century Gothic" w:cs="Times New Roman"/>
                 <w:sz w:val="24"/>
                 <w:szCs w:val="24"/>
                 <w:lang w:eastAsia="en-NZ"/>
               </w:rPr>
-            </w:pPr>
-          </w:p>
-        </w:tc>
-        <w:tc>
-          <w:tcPr>
-            <w:tcW w:w="3383" w:type="dxa"/>
-            <w:tcBorders>
-              <w:top w:val="single" w:sz="8" w:space="0" w:color="000000"/>
-              <w:left w:val="single" w:sz="8" w:space="0" w:color="000000"/>
-              <w:bottom w:val="single" w:sz="8" w:space="0" w:color="000000"/>
+              <w:t>Validate using pattern</w:t>
+            </w:r>
+          </w:p>
+        </w:tc>
+        <w:tc>
+          <w:tcPr>
+            <w:tcW w:w="2640" w:type="dxa"/>
+            <w:vMerge w:val="restart"/>
+            <w:tcBorders>
+              <w:top w:val="single" w:sz="8" w:space="0" w:color="000000"/>
+              <w:left w:val="single" w:sz="8" w:space="0" w:color="000000"/>
               <w:right w:val="single" w:sz="8" w:space="0" w:color="000000"/>
             </w:tcBorders>
             <w:tcMar>
@@ -680,13 +608,12 @@
             </w:pPr>
             <w:r>
               <w:rPr>
-                <w:rFonts w:ascii="Century Gothic" w:eastAsia="Times New Roman" w:hAnsi="Century Gothic" w:cs="Arial"/>
-                <w:color w:val="000000"/>
-                <w:sz w:val="24"/>
-                <w:szCs w:val="24"/>
-                <w:lang w:eastAsia="en-NZ"/>
-              </w:rPr>
-              <w:t>If does not validate, turn the field background red and display a message below</w:t>
+                <w:rFonts w:ascii="Century Gothic" w:eastAsia="Times New Roman" w:hAnsi="Century Gothic" w:cs="Times New Roman"/>
+                <w:sz w:val="24"/>
+                <w:szCs w:val="24"/>
+                <w:lang w:eastAsia="en-NZ"/>
+              </w:rPr>
+              <w:t>Friendly error message if incorrect input</w:t>
             </w:r>
           </w:p>
         </w:tc>
@@ -719,6 +646,16 @@
                 <w:lang w:eastAsia="en-NZ"/>
               </w:rPr>
             </w:pPr>
+            <w:r>
+              <w:rPr>
+                <w:rFonts w:ascii="Century Gothic" w:eastAsia="Times New Roman" w:hAnsi="Century Gothic" w:cs="Arial"/>
+                <w:color w:val="000000"/>
+                <w:sz w:val="24"/>
+                <w:szCs w:val="24"/>
+                <w:lang w:eastAsia="en-NZ"/>
+              </w:rPr>
+              <w:t>Tel input</w:t>
+            </w:r>
           </w:p>
         </w:tc>
         <w:tc>
@@ -748,73 +685,82 @@
                 <w:lang w:eastAsia="en-NZ"/>
               </w:rPr>
             </w:pPr>
-          </w:p>
-        </w:tc>
-        <w:tc>
-          <w:tcPr>
-            <w:tcW w:w="2215" w:type="dxa"/>
-            <w:tcBorders>
-              <w:top w:val="single" w:sz="8" w:space="0" w:color="000000"/>
-              <w:left w:val="single" w:sz="8" w:space="0" w:color="000000"/>
-              <w:bottom w:val="single" w:sz="8" w:space="0" w:color="000000"/>
-              <w:right w:val="single" w:sz="8" w:space="0" w:color="000000"/>
-            </w:tcBorders>
-            <w:tcMar>
-              <w:top w:w="100" w:type="dxa"/>
-              <w:left w:w="100" w:type="dxa"/>
-              <w:bottom w:w="100" w:type="dxa"/>
-              <w:right w:w="100" w:type="dxa"/>
-            </w:tcMar>
-          </w:tcPr>
-          <w:p>
-            <w:pPr>
-              <w:spacing w:after="0" w:line="240" w:lineRule="auto"/>
-              <w:rPr>
-                <w:rFonts w:ascii="Century Gothic" w:eastAsia="Times New Roman" w:hAnsi="Century Gothic" w:cs="Arial"/>
-                <w:color w:val="000000"/>
-                <w:sz w:val="24"/>
-                <w:szCs w:val="24"/>
-                <w:lang w:eastAsia="en-NZ"/>
-              </w:rPr>
-            </w:pPr>
-          </w:p>
-        </w:tc>
-        <w:tc>
-          <w:tcPr>
-            <w:tcW w:w="2155" w:type="dxa"/>
-            <w:tcBorders>
-              <w:top w:val="single" w:sz="8" w:space="0" w:color="000000"/>
-              <w:left w:val="single" w:sz="8" w:space="0" w:color="000000"/>
-              <w:bottom w:val="single" w:sz="8" w:space="0" w:color="000000"/>
-              <w:right w:val="single" w:sz="8" w:space="0" w:color="000000"/>
-            </w:tcBorders>
-            <w:tcMar>
-              <w:top w:w="100" w:type="dxa"/>
-              <w:left w:w="100" w:type="dxa"/>
-              <w:bottom w:w="100" w:type="dxa"/>
-              <w:right w:w="100" w:type="dxa"/>
-            </w:tcMar>
-          </w:tcPr>
-          <w:p>
-            <w:pPr>
-              <w:spacing w:after="0" w:line="240" w:lineRule="auto"/>
-              <w:rPr>
-                <w:rFonts w:ascii="Century Gothic" w:eastAsia="Times New Roman" w:hAnsi="Century Gothic" w:cs="Arial"/>
-                <w:color w:val="000000"/>
-                <w:sz w:val="24"/>
-                <w:szCs w:val="24"/>
-                <w:lang w:eastAsia="en-NZ"/>
-              </w:rPr>
-            </w:pPr>
-          </w:p>
-        </w:tc>
-        <w:tc>
-          <w:tcPr>
-            <w:tcW w:w="3383" w:type="dxa"/>
-            <w:tcBorders>
-              <w:top w:val="single" w:sz="8" w:space="0" w:color="000000"/>
-              <w:left w:val="single" w:sz="8" w:space="0" w:color="000000"/>
-              <w:bottom w:val="single" w:sz="8" w:space="0" w:color="000000"/>
+            <w:proofErr w:type="spellStart"/>
+            <w:r>
+              <w:rPr>
+                <w:rFonts w:ascii="Century Gothic" w:eastAsia="Times New Roman" w:hAnsi="Century Gothic" w:cs="Arial"/>
+                <w:color w:val="000000"/>
+                <w:sz w:val="24"/>
+                <w:szCs w:val="24"/>
+                <w:lang w:eastAsia="en-NZ"/>
+              </w:rPr>
+              <w:t>PhoneInput</w:t>
+            </w:r>
+            <w:proofErr w:type="spellEnd"/>
+          </w:p>
+        </w:tc>
+        <w:tc>
+          <w:tcPr>
+            <w:tcW w:w="2024" w:type="dxa"/>
+            <w:vMerge/>
+            <w:tcBorders>
+              <w:left w:val="single" w:sz="8" w:space="0" w:color="000000"/>
+              <w:right w:val="single" w:sz="8" w:space="0" w:color="000000"/>
+            </w:tcBorders>
+            <w:tcMar>
+              <w:top w:w="100" w:type="dxa"/>
+              <w:left w:w="100" w:type="dxa"/>
+              <w:bottom w:w="100" w:type="dxa"/>
+              <w:right w:w="100" w:type="dxa"/>
+            </w:tcMar>
+          </w:tcPr>
+          <w:p>
+            <w:pPr>
+              <w:spacing w:after="0" w:line="240" w:lineRule="auto"/>
+              <w:rPr>
+                <w:rFonts w:ascii="Century Gothic" w:eastAsia="Times New Roman" w:hAnsi="Century Gothic" w:cs="Arial"/>
+                <w:color w:val="000000"/>
+                <w:sz w:val="24"/>
+                <w:szCs w:val="24"/>
+                <w:lang w:eastAsia="en-NZ"/>
+              </w:rPr>
+            </w:pPr>
+          </w:p>
+        </w:tc>
+        <w:tc>
+          <w:tcPr>
+            <w:tcW w:w="1869" w:type="dxa"/>
+            <w:vMerge/>
+            <w:tcBorders>
+              <w:left w:val="single" w:sz="8" w:space="0" w:color="000000"/>
+              <w:right w:val="single" w:sz="8" w:space="0" w:color="000000"/>
+            </w:tcBorders>
+            <w:tcMar>
+              <w:top w:w="100" w:type="dxa"/>
+              <w:left w:w="100" w:type="dxa"/>
+              <w:bottom w:w="100" w:type="dxa"/>
+              <w:right w:w="100" w:type="dxa"/>
+            </w:tcMar>
+          </w:tcPr>
+          <w:p>
+            <w:pPr>
+              <w:spacing w:after="0" w:line="240" w:lineRule="auto"/>
+              <w:rPr>
+                <w:rFonts w:ascii="Century Gothic" w:eastAsia="Times New Roman" w:hAnsi="Century Gothic" w:cs="Arial"/>
+                <w:color w:val="000000"/>
+                <w:sz w:val="24"/>
+                <w:szCs w:val="24"/>
+                <w:lang w:eastAsia="en-NZ"/>
+              </w:rPr>
+            </w:pPr>
+          </w:p>
+        </w:tc>
+        <w:tc>
+          <w:tcPr>
+            <w:tcW w:w="2640" w:type="dxa"/>
+            <w:vMerge/>
+            <w:tcBorders>
+              <w:left w:val="single" w:sz="8" w:space="0" w:color="000000"/>
               <w:right w:val="single" w:sz="8" w:space="0" w:color="000000"/>
             </w:tcBorders>
             <w:tcMar>
@@ -839,6 +785,9 @@
         </w:tc>
       </w:tr>
       <w:tr>
+        <w:trPr>
+          <w:trHeight w:val="554"/>
+        </w:trPr>
         <w:tc>
           <w:tcPr>
             <w:tcW w:w="0" w:type="auto"/>
@@ -866,6 +815,16 @@
                 <w:lang w:eastAsia="en-NZ"/>
               </w:rPr>
             </w:pPr>
+            <w:r>
+              <w:rPr>
+                <w:rFonts w:ascii="Century Gothic" w:eastAsia="Times New Roman" w:hAnsi="Century Gothic" w:cs="Arial"/>
+                <w:color w:val="000000"/>
+                <w:sz w:val="24"/>
+                <w:szCs w:val="24"/>
+                <w:lang w:eastAsia="en-NZ"/>
+              </w:rPr>
+              <w:t>Email input</w:t>
+            </w:r>
           </w:p>
         </w:tc>
         <w:tc>
@@ -895,73 +854,82 @@
                 <w:lang w:eastAsia="en-NZ"/>
               </w:rPr>
             </w:pPr>
-          </w:p>
-        </w:tc>
-        <w:tc>
-          <w:tcPr>
-            <w:tcW w:w="2215" w:type="dxa"/>
-            <w:tcBorders>
-              <w:top w:val="single" w:sz="8" w:space="0" w:color="000000"/>
-              <w:left w:val="single" w:sz="8" w:space="0" w:color="000000"/>
-              <w:bottom w:val="single" w:sz="8" w:space="0" w:color="000000"/>
-              <w:right w:val="single" w:sz="8" w:space="0" w:color="000000"/>
-            </w:tcBorders>
-            <w:tcMar>
-              <w:top w:w="100" w:type="dxa"/>
-              <w:left w:w="100" w:type="dxa"/>
-              <w:bottom w:w="100" w:type="dxa"/>
-              <w:right w:w="100" w:type="dxa"/>
-            </w:tcMar>
-          </w:tcPr>
-          <w:p>
-            <w:pPr>
-              <w:spacing w:after="0" w:line="240" w:lineRule="auto"/>
-              <w:rPr>
-                <w:rFonts w:ascii="Century Gothic" w:eastAsia="Times New Roman" w:hAnsi="Century Gothic" w:cs="Arial"/>
-                <w:color w:val="000000"/>
-                <w:sz w:val="24"/>
-                <w:szCs w:val="24"/>
-                <w:lang w:eastAsia="en-NZ"/>
-              </w:rPr>
-            </w:pPr>
-          </w:p>
-        </w:tc>
-        <w:tc>
-          <w:tcPr>
-            <w:tcW w:w="2155" w:type="dxa"/>
-            <w:tcBorders>
-              <w:top w:val="single" w:sz="8" w:space="0" w:color="000000"/>
-              <w:left w:val="single" w:sz="8" w:space="0" w:color="000000"/>
-              <w:bottom w:val="single" w:sz="8" w:space="0" w:color="000000"/>
-              <w:right w:val="single" w:sz="8" w:space="0" w:color="000000"/>
-            </w:tcBorders>
-            <w:tcMar>
-              <w:top w:w="100" w:type="dxa"/>
-              <w:left w:w="100" w:type="dxa"/>
-              <w:bottom w:w="100" w:type="dxa"/>
-              <w:right w:w="100" w:type="dxa"/>
-            </w:tcMar>
-          </w:tcPr>
-          <w:p>
-            <w:pPr>
-              <w:spacing w:after="0" w:line="240" w:lineRule="auto"/>
-              <w:rPr>
-                <w:rFonts w:ascii="Century Gothic" w:eastAsia="Times New Roman" w:hAnsi="Century Gothic" w:cs="Arial"/>
-                <w:color w:val="000000"/>
-                <w:sz w:val="24"/>
-                <w:szCs w:val="24"/>
-                <w:lang w:eastAsia="en-NZ"/>
-              </w:rPr>
-            </w:pPr>
-          </w:p>
-        </w:tc>
-        <w:tc>
-          <w:tcPr>
-            <w:tcW w:w="3383" w:type="dxa"/>
-            <w:tcBorders>
-              <w:top w:val="single" w:sz="8" w:space="0" w:color="000000"/>
-              <w:left w:val="single" w:sz="8" w:space="0" w:color="000000"/>
-              <w:bottom w:val="single" w:sz="8" w:space="0" w:color="000000"/>
+            <w:proofErr w:type="spellStart"/>
+            <w:r>
+              <w:rPr>
+                <w:rFonts w:ascii="Century Gothic" w:eastAsia="Times New Roman" w:hAnsi="Century Gothic" w:cs="Arial"/>
+                <w:color w:val="000000"/>
+                <w:sz w:val="24"/>
+                <w:szCs w:val="24"/>
+                <w:lang w:eastAsia="en-NZ"/>
+              </w:rPr>
+              <w:t>EmailInput</w:t>
+            </w:r>
+            <w:proofErr w:type="spellEnd"/>
+          </w:p>
+        </w:tc>
+        <w:tc>
+          <w:tcPr>
+            <w:tcW w:w="2024" w:type="dxa"/>
+            <w:vMerge/>
+            <w:tcBorders>
+              <w:left w:val="single" w:sz="8" w:space="0" w:color="000000"/>
+              <w:right w:val="single" w:sz="8" w:space="0" w:color="000000"/>
+            </w:tcBorders>
+            <w:tcMar>
+              <w:top w:w="100" w:type="dxa"/>
+              <w:left w:w="100" w:type="dxa"/>
+              <w:bottom w:w="100" w:type="dxa"/>
+              <w:right w:w="100" w:type="dxa"/>
+            </w:tcMar>
+          </w:tcPr>
+          <w:p>
+            <w:pPr>
+              <w:spacing w:after="0" w:line="240" w:lineRule="auto"/>
+              <w:rPr>
+                <w:rFonts w:ascii="Century Gothic" w:eastAsia="Times New Roman" w:hAnsi="Century Gothic" w:cs="Arial"/>
+                <w:color w:val="000000"/>
+                <w:sz w:val="24"/>
+                <w:szCs w:val="24"/>
+                <w:lang w:eastAsia="en-NZ"/>
+              </w:rPr>
+            </w:pPr>
+          </w:p>
+        </w:tc>
+        <w:tc>
+          <w:tcPr>
+            <w:tcW w:w="1869" w:type="dxa"/>
+            <w:vMerge/>
+            <w:tcBorders>
+              <w:left w:val="single" w:sz="8" w:space="0" w:color="000000"/>
+              <w:right w:val="single" w:sz="8" w:space="0" w:color="000000"/>
+            </w:tcBorders>
+            <w:tcMar>
+              <w:top w:w="100" w:type="dxa"/>
+              <w:left w:w="100" w:type="dxa"/>
+              <w:bottom w:w="100" w:type="dxa"/>
+              <w:right w:w="100" w:type="dxa"/>
+            </w:tcMar>
+          </w:tcPr>
+          <w:p>
+            <w:pPr>
+              <w:spacing w:after="0" w:line="240" w:lineRule="auto"/>
+              <w:rPr>
+                <w:rFonts w:ascii="Century Gothic" w:eastAsia="Times New Roman" w:hAnsi="Century Gothic" w:cs="Arial"/>
+                <w:color w:val="000000"/>
+                <w:sz w:val="24"/>
+                <w:szCs w:val="24"/>
+                <w:lang w:eastAsia="en-NZ"/>
+              </w:rPr>
+            </w:pPr>
+          </w:p>
+        </w:tc>
+        <w:tc>
+          <w:tcPr>
+            <w:tcW w:w="2640" w:type="dxa"/>
+            <w:vMerge/>
+            <w:tcBorders>
+              <w:left w:val="single" w:sz="8" w:space="0" w:color="000000"/>
               <w:right w:val="single" w:sz="8" w:space="0" w:color="000000"/>
             </w:tcBorders>
             <w:tcMar>
@@ -1013,6 +981,16 @@
                 <w:lang w:eastAsia="en-NZ"/>
               </w:rPr>
             </w:pPr>
+            <w:r>
+              <w:rPr>
+                <w:rFonts w:ascii="Century Gothic" w:eastAsia="Times New Roman" w:hAnsi="Century Gothic" w:cs="Arial"/>
+                <w:color w:val="000000"/>
+                <w:sz w:val="24"/>
+                <w:szCs w:val="24"/>
+                <w:lang w:eastAsia="en-NZ"/>
+              </w:rPr>
+              <w:t>Driver’s license number</w:t>
+            </w:r>
           </w:p>
         </w:tc>
         <w:tc>
@@ -1042,71 +1020,83 @@
                 <w:lang w:eastAsia="en-NZ"/>
               </w:rPr>
             </w:pPr>
-          </w:p>
-        </w:tc>
-        <w:tc>
-          <w:tcPr>
-            <w:tcW w:w="2215" w:type="dxa"/>
-            <w:tcBorders>
-              <w:top w:val="single" w:sz="8" w:space="0" w:color="000000"/>
-              <w:left w:val="single" w:sz="8" w:space="0" w:color="000000"/>
-              <w:bottom w:val="single" w:sz="8" w:space="0" w:color="000000"/>
-              <w:right w:val="single" w:sz="8" w:space="0" w:color="000000"/>
-            </w:tcBorders>
-            <w:tcMar>
-              <w:top w:w="100" w:type="dxa"/>
-              <w:left w:w="100" w:type="dxa"/>
-              <w:bottom w:w="100" w:type="dxa"/>
-              <w:right w:w="100" w:type="dxa"/>
-            </w:tcMar>
-          </w:tcPr>
-          <w:p>
-            <w:pPr>
-              <w:spacing w:after="0" w:line="240" w:lineRule="auto"/>
-              <w:rPr>
-                <w:rFonts w:ascii="Century Gothic" w:eastAsia="Times New Roman" w:hAnsi="Century Gothic" w:cs="Arial"/>
-                <w:color w:val="000000"/>
-                <w:sz w:val="24"/>
-                <w:szCs w:val="24"/>
-                <w:lang w:eastAsia="en-NZ"/>
-              </w:rPr>
-            </w:pPr>
-          </w:p>
-        </w:tc>
-        <w:tc>
-          <w:tcPr>
-            <w:tcW w:w="2155" w:type="dxa"/>
-            <w:tcBorders>
-              <w:top w:val="single" w:sz="8" w:space="0" w:color="000000"/>
-              <w:left w:val="single" w:sz="8" w:space="0" w:color="000000"/>
-              <w:bottom w:val="single" w:sz="8" w:space="0" w:color="000000"/>
-              <w:right w:val="single" w:sz="8" w:space="0" w:color="000000"/>
-            </w:tcBorders>
-            <w:tcMar>
-              <w:top w:w="100" w:type="dxa"/>
-              <w:left w:w="100" w:type="dxa"/>
-              <w:bottom w:w="100" w:type="dxa"/>
-              <w:right w:w="100" w:type="dxa"/>
-            </w:tcMar>
-          </w:tcPr>
-          <w:p>
-            <w:pPr>
-              <w:spacing w:after="0" w:line="240" w:lineRule="auto"/>
-              <w:rPr>
-                <w:rFonts w:ascii="Century Gothic" w:eastAsia="Times New Roman" w:hAnsi="Century Gothic" w:cs="Arial"/>
-                <w:color w:val="000000"/>
-                <w:sz w:val="24"/>
-                <w:szCs w:val="24"/>
-                <w:lang w:eastAsia="en-NZ"/>
-              </w:rPr>
-            </w:pPr>
-          </w:p>
-        </w:tc>
-        <w:tc>
-          <w:tcPr>
-            <w:tcW w:w="3383" w:type="dxa"/>
-            <w:tcBorders>
-              <w:top w:val="single" w:sz="8" w:space="0" w:color="000000"/>
+            <w:proofErr w:type="spellStart"/>
+            <w:r>
+              <w:rPr>
+                <w:rFonts w:ascii="Century Gothic" w:eastAsia="Times New Roman" w:hAnsi="Century Gothic" w:cs="Arial"/>
+                <w:color w:val="000000"/>
+                <w:sz w:val="24"/>
+                <w:szCs w:val="24"/>
+                <w:lang w:eastAsia="en-NZ"/>
+              </w:rPr>
+              <w:t>LicenseInput</w:t>
+            </w:r>
+            <w:proofErr w:type="spellEnd"/>
+          </w:p>
+        </w:tc>
+        <w:tc>
+          <w:tcPr>
+            <w:tcW w:w="2024" w:type="dxa"/>
+            <w:vMerge/>
+            <w:tcBorders>
+              <w:left w:val="single" w:sz="8" w:space="0" w:color="000000"/>
+              <w:bottom w:val="single" w:sz="4" w:space="0" w:color="auto"/>
+              <w:right w:val="single" w:sz="8" w:space="0" w:color="000000"/>
+            </w:tcBorders>
+            <w:tcMar>
+              <w:top w:w="100" w:type="dxa"/>
+              <w:left w:w="100" w:type="dxa"/>
+              <w:bottom w:w="100" w:type="dxa"/>
+              <w:right w:w="100" w:type="dxa"/>
+            </w:tcMar>
+          </w:tcPr>
+          <w:p>
+            <w:pPr>
+              <w:spacing w:after="0" w:line="240" w:lineRule="auto"/>
+              <w:rPr>
+                <w:rFonts w:ascii="Century Gothic" w:eastAsia="Times New Roman" w:hAnsi="Century Gothic" w:cs="Arial"/>
+                <w:color w:val="000000"/>
+                <w:sz w:val="24"/>
+                <w:szCs w:val="24"/>
+                <w:lang w:eastAsia="en-NZ"/>
+              </w:rPr>
+            </w:pPr>
+          </w:p>
+        </w:tc>
+        <w:tc>
+          <w:tcPr>
+            <w:tcW w:w="1869" w:type="dxa"/>
+            <w:vMerge/>
+            <w:tcBorders>
+              <w:left w:val="single" w:sz="8" w:space="0" w:color="000000"/>
+              <w:bottom w:val="single" w:sz="8" w:space="0" w:color="000000"/>
+              <w:right w:val="single" w:sz="8" w:space="0" w:color="000000"/>
+            </w:tcBorders>
+            <w:tcMar>
+              <w:top w:w="100" w:type="dxa"/>
+              <w:left w:w="100" w:type="dxa"/>
+              <w:bottom w:w="100" w:type="dxa"/>
+              <w:right w:w="100" w:type="dxa"/>
+            </w:tcMar>
+          </w:tcPr>
+          <w:p>
+            <w:pPr>
+              <w:spacing w:after="0" w:line="240" w:lineRule="auto"/>
+              <w:rPr>
+                <w:rFonts w:ascii="Century Gothic" w:eastAsia="Times New Roman" w:hAnsi="Century Gothic" w:cs="Arial"/>
+                <w:color w:val="000000"/>
+                <w:sz w:val="24"/>
+                <w:szCs w:val="24"/>
+                <w:lang w:eastAsia="en-NZ"/>
+              </w:rPr>
+            </w:pPr>
+          </w:p>
+        </w:tc>
+        <w:tc>
+          <w:tcPr>
+            <w:tcW w:w="2640" w:type="dxa"/>
+            <w:vMerge/>
+            <w:tcBorders>
               <w:left w:val="single" w:sz="8" w:space="0" w:color="000000"/>
               <w:bottom w:val="single" w:sz="8" w:space="0" w:color="000000"/>
               <w:right w:val="single" w:sz="8" w:space="0" w:color="000000"/>
@@ -1160,6 +1150,16 @@
                 <w:lang w:eastAsia="en-NZ"/>
               </w:rPr>
             </w:pPr>
+            <w:r>
+              <w:rPr>
+                <w:rFonts w:ascii="Century Gothic" w:eastAsia="Times New Roman" w:hAnsi="Century Gothic" w:cs="Arial"/>
+                <w:color w:val="000000"/>
+                <w:sz w:val="24"/>
+                <w:szCs w:val="24"/>
+                <w:lang w:eastAsia="en-NZ"/>
+              </w:rPr>
+              <w:t>Number</w:t>
+            </w:r>
           </w:p>
         </w:tc>
         <w:tc>
@@ -1189,93 +1189,213 @@
                 <w:lang w:eastAsia="en-NZ"/>
               </w:rPr>
             </w:pPr>
-          </w:p>
-        </w:tc>
-        <w:tc>
-          <w:tcPr>
-            <w:tcW w:w="2215" w:type="dxa"/>
-            <w:tcBorders>
-              <w:top w:val="single" w:sz="8" w:space="0" w:color="000000"/>
-              <w:left w:val="single" w:sz="8" w:space="0" w:color="000000"/>
-              <w:bottom w:val="single" w:sz="8" w:space="0" w:color="000000"/>
-              <w:right w:val="single" w:sz="8" w:space="0" w:color="000000"/>
-            </w:tcBorders>
-            <w:tcMar>
-              <w:top w:w="100" w:type="dxa"/>
-              <w:left w:w="100" w:type="dxa"/>
-              <w:bottom w:w="100" w:type="dxa"/>
-              <w:right w:w="100" w:type="dxa"/>
-            </w:tcMar>
-          </w:tcPr>
-          <w:p>
-            <w:pPr>
-              <w:spacing w:after="0" w:line="240" w:lineRule="auto"/>
-              <w:rPr>
-                <w:rFonts w:ascii="Century Gothic" w:eastAsia="Times New Roman" w:hAnsi="Century Gothic" w:cs="Arial"/>
-                <w:color w:val="000000"/>
-                <w:sz w:val="24"/>
-                <w:szCs w:val="24"/>
-                <w:lang w:eastAsia="en-NZ"/>
-              </w:rPr>
-            </w:pPr>
-          </w:p>
-        </w:tc>
-        <w:tc>
-          <w:tcPr>
-            <w:tcW w:w="2155" w:type="dxa"/>
-            <w:tcBorders>
-              <w:top w:val="single" w:sz="8" w:space="0" w:color="000000"/>
-              <w:left w:val="single" w:sz="8" w:space="0" w:color="000000"/>
-              <w:bottom w:val="single" w:sz="8" w:space="0" w:color="000000"/>
-              <w:right w:val="single" w:sz="8" w:space="0" w:color="000000"/>
-            </w:tcBorders>
-            <w:tcMar>
-              <w:top w:w="100" w:type="dxa"/>
-              <w:left w:w="100" w:type="dxa"/>
-              <w:bottom w:w="100" w:type="dxa"/>
-              <w:right w:w="100" w:type="dxa"/>
-            </w:tcMar>
-          </w:tcPr>
-          <w:p>
-            <w:pPr>
-              <w:spacing w:after="0" w:line="240" w:lineRule="auto"/>
-              <w:rPr>
-                <w:rFonts w:ascii="Century Gothic" w:eastAsia="Times New Roman" w:hAnsi="Century Gothic" w:cs="Arial"/>
-                <w:color w:val="000000"/>
-                <w:sz w:val="24"/>
-                <w:szCs w:val="24"/>
-                <w:lang w:eastAsia="en-NZ"/>
-              </w:rPr>
-            </w:pPr>
-          </w:p>
-        </w:tc>
-        <w:tc>
-          <w:tcPr>
-            <w:tcW w:w="3383" w:type="dxa"/>
-            <w:tcBorders>
-              <w:top w:val="single" w:sz="8" w:space="0" w:color="000000"/>
-              <w:left w:val="single" w:sz="8" w:space="0" w:color="000000"/>
-              <w:bottom w:val="single" w:sz="8" w:space="0" w:color="000000"/>
-              <w:right w:val="single" w:sz="8" w:space="0" w:color="000000"/>
-            </w:tcBorders>
-            <w:tcMar>
-              <w:top w:w="100" w:type="dxa"/>
-              <w:left w:w="100" w:type="dxa"/>
-              <w:bottom w:w="100" w:type="dxa"/>
-              <w:right w:w="100" w:type="dxa"/>
-            </w:tcMar>
-          </w:tcPr>
-          <w:p>
-            <w:pPr>
-              <w:spacing w:after="0" w:line="240" w:lineRule="auto"/>
-              <w:rPr>
-                <w:rFonts w:ascii="Century Gothic" w:eastAsia="Times New Roman" w:hAnsi="Century Gothic" w:cs="Arial"/>
-                <w:color w:val="000000"/>
-                <w:sz w:val="24"/>
-                <w:szCs w:val="24"/>
-                <w:lang w:eastAsia="en-NZ"/>
-              </w:rPr>
-            </w:pPr>
+            <w:proofErr w:type="spellStart"/>
+            <w:r>
+              <w:rPr>
+                <w:rFonts w:ascii="Century Gothic" w:eastAsia="Times New Roman" w:hAnsi="Century Gothic" w:cs="Arial"/>
+                <w:color w:val="000000"/>
+                <w:sz w:val="24"/>
+                <w:szCs w:val="24"/>
+                <w:lang w:eastAsia="en-NZ"/>
+              </w:rPr>
+              <w:t>AgeInput</w:t>
+            </w:r>
+            <w:proofErr w:type="spellEnd"/>
+          </w:p>
+        </w:tc>
+        <w:tc>
+          <w:tcPr>
+            <w:tcW w:w="2024" w:type="dxa"/>
+            <w:tcBorders>
+              <w:top w:val="single" w:sz="4" w:space="0" w:color="auto"/>
+              <w:left w:val="single" w:sz="8" w:space="0" w:color="000000"/>
+              <w:bottom w:val="single" w:sz="8" w:space="0" w:color="000000"/>
+              <w:right w:val="single" w:sz="8" w:space="0" w:color="000000"/>
+            </w:tcBorders>
+            <w:tcMar>
+              <w:top w:w="100" w:type="dxa"/>
+              <w:left w:w="100" w:type="dxa"/>
+              <w:bottom w:w="100" w:type="dxa"/>
+              <w:right w:w="100" w:type="dxa"/>
+            </w:tcMar>
+          </w:tcPr>
+          <w:p>
+            <w:pPr>
+              <w:spacing w:after="0" w:line="240" w:lineRule="auto"/>
+              <w:rPr>
+                <w:rFonts w:ascii="Century Gothic" w:eastAsia="Times New Roman" w:hAnsi="Century Gothic" w:cs="Arial"/>
+                <w:color w:val="000000"/>
+                <w:sz w:val="24"/>
+                <w:szCs w:val="24"/>
+                <w:lang w:eastAsia="en-NZ"/>
+              </w:rPr>
+            </w:pPr>
+            <w:r>
+              <w:rPr>
+                <w:rFonts w:ascii="Century Gothic" w:eastAsia="Times New Roman" w:hAnsi="Century Gothic" w:cs="Arial"/>
+                <w:color w:val="000000"/>
+                <w:sz w:val="24"/>
+                <w:szCs w:val="24"/>
+                <w:lang w:eastAsia="en-NZ"/>
+              </w:rPr>
+              <w:t>Placeholder,</w:t>
+            </w:r>
+          </w:p>
+          <w:p>
+            <w:pPr>
+              <w:spacing w:after="0" w:line="240" w:lineRule="auto"/>
+              <w:rPr>
+                <w:rFonts w:ascii="Century Gothic" w:eastAsia="Times New Roman" w:hAnsi="Century Gothic" w:cs="Arial"/>
+                <w:color w:val="000000"/>
+                <w:sz w:val="24"/>
+                <w:szCs w:val="24"/>
+                <w:lang w:eastAsia="en-NZ"/>
+              </w:rPr>
+            </w:pPr>
+            <w:proofErr w:type="spellStart"/>
+            <w:r>
+              <w:rPr>
+                <w:rFonts w:ascii="Century Gothic" w:eastAsia="Times New Roman" w:hAnsi="Century Gothic" w:cs="Arial"/>
+                <w:color w:val="000000"/>
+                <w:sz w:val="24"/>
+                <w:szCs w:val="24"/>
+                <w:lang w:eastAsia="en-NZ"/>
+              </w:rPr>
+              <w:t>O</w:t>
+            </w:r>
+            <w:r>
+              <w:rPr>
+                <w:rFonts w:ascii="Century Gothic" w:eastAsia="Times New Roman" w:hAnsi="Century Gothic" w:cs="Arial"/>
+                <w:color w:val="000000"/>
+                <w:sz w:val="24"/>
+                <w:szCs w:val="24"/>
+                <w:lang w:eastAsia="en-NZ"/>
+              </w:rPr>
+              <w:t>nchange</w:t>
+            </w:r>
+            <w:proofErr w:type="spellEnd"/>
+          </w:p>
+          <w:p>
+            <w:pPr>
+              <w:spacing w:after="0" w:line="240" w:lineRule="auto"/>
+              <w:rPr>
+                <w:rFonts w:ascii="Century Gothic" w:eastAsia="Times New Roman" w:hAnsi="Century Gothic" w:cs="Arial"/>
+                <w:color w:val="000000"/>
+                <w:sz w:val="24"/>
+                <w:szCs w:val="24"/>
+                <w:lang w:eastAsia="en-NZ"/>
+              </w:rPr>
+            </w:pPr>
+            <w:r>
+              <w:rPr>
+                <w:rFonts w:ascii="Century Gothic" w:eastAsia="Times New Roman" w:hAnsi="Century Gothic" w:cs="Arial"/>
+                <w:color w:val="000000"/>
+                <w:sz w:val="24"/>
+                <w:szCs w:val="24"/>
+                <w:lang w:eastAsia="en-NZ"/>
+              </w:rPr>
+              <w:t>Min,</w:t>
+            </w:r>
+          </w:p>
+          <w:p>
+            <w:pPr>
+              <w:spacing w:after="0" w:line="240" w:lineRule="auto"/>
+              <w:rPr>
+                <w:rFonts w:ascii="Century Gothic" w:eastAsia="Times New Roman" w:hAnsi="Century Gothic" w:cs="Arial"/>
+                <w:color w:val="000000"/>
+                <w:sz w:val="24"/>
+                <w:szCs w:val="24"/>
+                <w:lang w:eastAsia="en-NZ"/>
+              </w:rPr>
+            </w:pPr>
+            <w:r>
+              <w:rPr>
+                <w:rFonts w:ascii="Century Gothic" w:eastAsia="Times New Roman" w:hAnsi="Century Gothic" w:cs="Arial"/>
+                <w:color w:val="000000"/>
+                <w:sz w:val="24"/>
+                <w:szCs w:val="24"/>
+                <w:lang w:eastAsia="en-NZ"/>
+              </w:rPr>
+              <w:t>max</w:t>
+            </w:r>
+          </w:p>
+        </w:tc>
+        <w:tc>
+          <w:tcPr>
+            <w:tcW w:w="1869" w:type="dxa"/>
+            <w:tcBorders>
+              <w:top w:val="single" w:sz="8" w:space="0" w:color="000000"/>
+              <w:left w:val="single" w:sz="8" w:space="0" w:color="000000"/>
+              <w:bottom w:val="single" w:sz="8" w:space="0" w:color="000000"/>
+              <w:right w:val="single" w:sz="8" w:space="0" w:color="000000"/>
+            </w:tcBorders>
+            <w:tcMar>
+              <w:top w:w="100" w:type="dxa"/>
+              <w:left w:w="100" w:type="dxa"/>
+              <w:bottom w:w="100" w:type="dxa"/>
+              <w:right w:w="100" w:type="dxa"/>
+            </w:tcMar>
+          </w:tcPr>
+          <w:p>
+            <w:pPr>
+              <w:spacing w:after="0" w:line="240" w:lineRule="auto"/>
+              <w:rPr>
+                <w:rFonts w:ascii="Century Gothic" w:eastAsia="Times New Roman" w:hAnsi="Century Gothic" w:cs="Arial"/>
+                <w:color w:val="000000"/>
+                <w:sz w:val="24"/>
+                <w:szCs w:val="24"/>
+                <w:lang w:eastAsia="en-NZ"/>
+              </w:rPr>
+            </w:pPr>
+            <w:r>
+              <w:rPr>
+                <w:rFonts w:ascii="Century Gothic" w:eastAsia="Times New Roman" w:hAnsi="Century Gothic" w:cs="Arial"/>
+                <w:color w:val="000000"/>
+                <w:sz w:val="24"/>
+                <w:szCs w:val="24"/>
+                <w:lang w:eastAsia="en-NZ"/>
+              </w:rPr>
+              <w:t>Must be over 25</w:t>
+            </w:r>
+          </w:p>
+        </w:tc>
+        <w:tc>
+          <w:tcPr>
+            <w:tcW w:w="2640" w:type="dxa"/>
+            <w:tcBorders>
+              <w:top w:val="single" w:sz="8" w:space="0" w:color="000000"/>
+              <w:left w:val="single" w:sz="8" w:space="0" w:color="000000"/>
+              <w:bottom w:val="single" w:sz="8" w:space="0" w:color="000000"/>
+              <w:right w:val="single" w:sz="8" w:space="0" w:color="000000"/>
+            </w:tcBorders>
+            <w:tcMar>
+              <w:top w:w="100" w:type="dxa"/>
+              <w:left w:w="100" w:type="dxa"/>
+              <w:bottom w:w="100" w:type="dxa"/>
+              <w:right w:w="100" w:type="dxa"/>
+            </w:tcMar>
+          </w:tcPr>
+          <w:p>
+            <w:pPr>
+              <w:spacing w:after="0" w:line="240" w:lineRule="auto"/>
+              <w:rPr>
+                <w:rFonts w:ascii="Century Gothic" w:eastAsia="Times New Roman" w:hAnsi="Century Gothic" w:cs="Arial"/>
+                <w:color w:val="000000"/>
+                <w:sz w:val="24"/>
+                <w:szCs w:val="24"/>
+                <w:lang w:eastAsia="en-NZ"/>
+              </w:rPr>
+            </w:pPr>
+            <w:r>
+              <w:rPr>
+                <w:rFonts w:ascii="Century Gothic" w:eastAsia="Times New Roman" w:hAnsi="Century Gothic" w:cs="Arial"/>
+                <w:color w:val="000000"/>
+                <w:sz w:val="24"/>
+                <w:szCs w:val="24"/>
+                <w:lang w:eastAsia="en-NZ"/>
+              </w:rPr>
+              <w:t>Does not let the user proceed if they are under 25</w:t>
+            </w:r>
           </w:p>
         </w:tc>
       </w:tr>
@@ -1307,6 +1427,16 @@
                 <w:lang w:eastAsia="en-NZ"/>
               </w:rPr>
             </w:pPr>
+            <w:r>
+              <w:rPr>
+                <w:rFonts w:ascii="Century Gothic" w:eastAsia="Times New Roman" w:hAnsi="Century Gothic" w:cs="Arial"/>
+                <w:color w:val="000000"/>
+                <w:sz w:val="24"/>
+                <w:szCs w:val="24"/>
+                <w:lang w:eastAsia="en-NZ"/>
+              </w:rPr>
+              <w:t>Date input</w:t>
+            </w:r>
           </w:p>
         </w:tc>
         <w:tc>
@@ -1336,93 +1466,189 @@
                 <w:lang w:eastAsia="en-NZ"/>
               </w:rPr>
             </w:pPr>
-          </w:p>
-        </w:tc>
-        <w:tc>
-          <w:tcPr>
-            <w:tcW w:w="2215" w:type="dxa"/>
-            <w:tcBorders>
-              <w:top w:val="single" w:sz="8" w:space="0" w:color="000000"/>
-              <w:left w:val="single" w:sz="8" w:space="0" w:color="000000"/>
-              <w:bottom w:val="single" w:sz="8" w:space="0" w:color="000000"/>
-              <w:right w:val="single" w:sz="8" w:space="0" w:color="000000"/>
-            </w:tcBorders>
-            <w:tcMar>
-              <w:top w:w="100" w:type="dxa"/>
-              <w:left w:w="100" w:type="dxa"/>
-              <w:bottom w:w="100" w:type="dxa"/>
-              <w:right w:w="100" w:type="dxa"/>
-            </w:tcMar>
-          </w:tcPr>
-          <w:p>
-            <w:pPr>
-              <w:spacing w:after="0" w:line="240" w:lineRule="auto"/>
-              <w:rPr>
-                <w:rFonts w:ascii="Century Gothic" w:eastAsia="Times New Roman" w:hAnsi="Century Gothic" w:cs="Arial"/>
-                <w:color w:val="000000"/>
-                <w:sz w:val="24"/>
-                <w:szCs w:val="24"/>
-                <w:lang w:eastAsia="en-NZ"/>
-              </w:rPr>
-            </w:pPr>
-          </w:p>
-        </w:tc>
-        <w:tc>
-          <w:tcPr>
-            <w:tcW w:w="2155" w:type="dxa"/>
-            <w:tcBorders>
-              <w:top w:val="single" w:sz="8" w:space="0" w:color="000000"/>
-              <w:left w:val="single" w:sz="8" w:space="0" w:color="000000"/>
-              <w:bottom w:val="single" w:sz="8" w:space="0" w:color="000000"/>
-              <w:right w:val="single" w:sz="8" w:space="0" w:color="000000"/>
-            </w:tcBorders>
-            <w:tcMar>
-              <w:top w:w="100" w:type="dxa"/>
-              <w:left w:w="100" w:type="dxa"/>
-              <w:bottom w:w="100" w:type="dxa"/>
-              <w:right w:w="100" w:type="dxa"/>
-            </w:tcMar>
-          </w:tcPr>
-          <w:p>
-            <w:pPr>
-              <w:spacing w:after="0" w:line="240" w:lineRule="auto"/>
-              <w:rPr>
-                <w:rFonts w:ascii="Century Gothic" w:eastAsia="Times New Roman" w:hAnsi="Century Gothic" w:cs="Arial"/>
-                <w:color w:val="000000"/>
-                <w:sz w:val="24"/>
-                <w:szCs w:val="24"/>
-                <w:lang w:eastAsia="en-NZ"/>
-              </w:rPr>
-            </w:pPr>
-          </w:p>
-        </w:tc>
-        <w:tc>
-          <w:tcPr>
-            <w:tcW w:w="3383" w:type="dxa"/>
-            <w:tcBorders>
-              <w:top w:val="single" w:sz="8" w:space="0" w:color="000000"/>
-              <w:left w:val="single" w:sz="8" w:space="0" w:color="000000"/>
-              <w:bottom w:val="single" w:sz="8" w:space="0" w:color="000000"/>
-              <w:right w:val="single" w:sz="8" w:space="0" w:color="000000"/>
-            </w:tcBorders>
-            <w:tcMar>
-              <w:top w:w="100" w:type="dxa"/>
-              <w:left w:w="100" w:type="dxa"/>
-              <w:bottom w:w="100" w:type="dxa"/>
-              <w:right w:w="100" w:type="dxa"/>
-            </w:tcMar>
-          </w:tcPr>
-          <w:p>
-            <w:pPr>
-              <w:spacing w:after="0" w:line="240" w:lineRule="auto"/>
-              <w:rPr>
-                <w:rFonts w:ascii="Century Gothic" w:eastAsia="Times New Roman" w:hAnsi="Century Gothic" w:cs="Arial"/>
-                <w:color w:val="000000"/>
-                <w:sz w:val="24"/>
-                <w:szCs w:val="24"/>
-                <w:lang w:eastAsia="en-NZ"/>
-              </w:rPr>
-            </w:pPr>
+            <w:proofErr w:type="spellStart"/>
+            <w:r>
+              <w:rPr>
+                <w:rFonts w:ascii="Century Gothic" w:eastAsia="Times New Roman" w:hAnsi="Century Gothic" w:cs="Arial"/>
+                <w:color w:val="000000"/>
+                <w:sz w:val="24"/>
+                <w:szCs w:val="24"/>
+                <w:lang w:eastAsia="en-NZ"/>
+              </w:rPr>
+              <w:t>PickUpDate</w:t>
+            </w:r>
+            <w:r>
+              <w:rPr>
+                <w:rFonts w:ascii="Century Gothic" w:eastAsia="Times New Roman" w:hAnsi="Century Gothic" w:cs="Arial"/>
+                <w:color w:val="000000"/>
+                <w:sz w:val="24"/>
+                <w:szCs w:val="24"/>
+                <w:lang w:eastAsia="en-NZ"/>
+              </w:rPr>
+              <w:t>Input</w:t>
+            </w:r>
+            <w:proofErr w:type="spellEnd"/>
+          </w:p>
+        </w:tc>
+        <w:tc>
+          <w:tcPr>
+            <w:tcW w:w="2024" w:type="dxa"/>
+            <w:vMerge w:val="restart"/>
+            <w:tcBorders>
+              <w:top w:val="single" w:sz="8" w:space="0" w:color="000000"/>
+              <w:left w:val="single" w:sz="8" w:space="0" w:color="000000"/>
+              <w:right w:val="single" w:sz="8" w:space="0" w:color="000000"/>
+            </w:tcBorders>
+            <w:tcMar>
+              <w:top w:w="100" w:type="dxa"/>
+              <w:left w:w="100" w:type="dxa"/>
+              <w:bottom w:w="100" w:type="dxa"/>
+              <w:right w:w="100" w:type="dxa"/>
+            </w:tcMar>
+          </w:tcPr>
+          <w:p>
+            <w:pPr>
+              <w:spacing w:after="0" w:line="240" w:lineRule="auto"/>
+              <w:rPr>
+                <w:rFonts w:ascii="Century Gothic" w:eastAsia="Times New Roman" w:hAnsi="Century Gothic" w:cs="Arial"/>
+                <w:color w:val="000000"/>
+                <w:sz w:val="24"/>
+                <w:szCs w:val="24"/>
+                <w:lang w:eastAsia="en-NZ"/>
+              </w:rPr>
+            </w:pPr>
+            <w:proofErr w:type="spellStart"/>
+            <w:r>
+              <w:rPr>
+                <w:rFonts w:ascii="Century Gothic" w:eastAsia="Times New Roman" w:hAnsi="Century Gothic" w:cs="Arial"/>
+                <w:color w:val="000000"/>
+                <w:sz w:val="24"/>
+                <w:szCs w:val="24"/>
+                <w:lang w:eastAsia="en-NZ"/>
+              </w:rPr>
+              <w:t>Onchange</w:t>
+            </w:r>
+            <w:proofErr w:type="spellEnd"/>
+            <w:r>
+              <w:rPr>
+                <w:rFonts w:ascii="Century Gothic" w:eastAsia="Times New Roman" w:hAnsi="Century Gothic" w:cs="Arial"/>
+                <w:color w:val="000000"/>
+                <w:sz w:val="24"/>
+                <w:szCs w:val="24"/>
+                <w:lang w:eastAsia="en-NZ"/>
+              </w:rPr>
+              <w:t>,</w:t>
+            </w:r>
+          </w:p>
+          <w:p>
+            <w:pPr>
+              <w:spacing w:after="0" w:line="240" w:lineRule="auto"/>
+              <w:rPr>
+                <w:rFonts w:ascii="Century Gothic" w:eastAsia="Times New Roman" w:hAnsi="Century Gothic" w:cs="Arial"/>
+                <w:color w:val="000000"/>
+                <w:sz w:val="24"/>
+                <w:szCs w:val="24"/>
+                <w:lang w:eastAsia="en-NZ"/>
+              </w:rPr>
+            </w:pPr>
+            <w:r>
+              <w:rPr>
+                <w:rFonts w:ascii="Century Gothic" w:eastAsia="Times New Roman" w:hAnsi="Century Gothic" w:cs="Arial"/>
+                <w:color w:val="000000"/>
+                <w:sz w:val="24"/>
+                <w:szCs w:val="24"/>
+                <w:lang w:eastAsia="en-NZ"/>
+              </w:rPr>
+              <w:t>M</w:t>
+            </w:r>
+            <w:r>
+              <w:rPr>
+                <w:rFonts w:ascii="Century Gothic" w:eastAsia="Times New Roman" w:hAnsi="Century Gothic" w:cs="Arial"/>
+                <w:color w:val="000000"/>
+                <w:sz w:val="24"/>
+                <w:szCs w:val="24"/>
+                <w:lang w:eastAsia="en-NZ"/>
+              </w:rPr>
+              <w:t>inimum</w:t>
+            </w:r>
+          </w:p>
+        </w:tc>
+        <w:tc>
+          <w:tcPr>
+            <w:tcW w:w="1869" w:type="dxa"/>
+            <w:vMerge w:val="restart"/>
+            <w:tcBorders>
+              <w:top w:val="single" w:sz="8" w:space="0" w:color="000000"/>
+              <w:left w:val="single" w:sz="8" w:space="0" w:color="000000"/>
+              <w:right w:val="single" w:sz="8" w:space="0" w:color="000000"/>
+            </w:tcBorders>
+            <w:tcMar>
+              <w:top w:w="100" w:type="dxa"/>
+              <w:left w:w="100" w:type="dxa"/>
+              <w:bottom w:w="100" w:type="dxa"/>
+              <w:right w:w="100" w:type="dxa"/>
+            </w:tcMar>
+          </w:tcPr>
+          <w:p>
+            <w:pPr>
+              <w:spacing w:after="0" w:line="240" w:lineRule="auto"/>
+              <w:rPr>
+                <w:rFonts w:ascii="Century Gothic" w:eastAsia="Times New Roman" w:hAnsi="Century Gothic" w:cs="Arial"/>
+                <w:color w:val="000000"/>
+                <w:sz w:val="24"/>
+                <w:szCs w:val="24"/>
+                <w:lang w:eastAsia="en-NZ"/>
+              </w:rPr>
+            </w:pPr>
+            <w:r>
+              <w:rPr>
+                <w:rFonts w:ascii="Century Gothic" w:eastAsia="Times New Roman" w:hAnsi="Century Gothic" w:cs="Arial"/>
+                <w:color w:val="000000"/>
+                <w:sz w:val="24"/>
+                <w:szCs w:val="24"/>
+                <w:lang w:eastAsia="en-NZ"/>
+              </w:rPr>
+              <w:t>Validated that pickup date is after current day</w:t>
+            </w:r>
+          </w:p>
+        </w:tc>
+        <w:tc>
+          <w:tcPr>
+            <w:tcW w:w="2640" w:type="dxa"/>
+            <w:vMerge w:val="restart"/>
+            <w:tcBorders>
+              <w:top w:val="single" w:sz="8" w:space="0" w:color="000000"/>
+              <w:left w:val="single" w:sz="8" w:space="0" w:color="000000"/>
+              <w:right w:val="single" w:sz="8" w:space="0" w:color="000000"/>
+            </w:tcBorders>
+            <w:tcMar>
+              <w:top w:w="100" w:type="dxa"/>
+              <w:left w:w="100" w:type="dxa"/>
+              <w:bottom w:w="100" w:type="dxa"/>
+              <w:right w:w="100" w:type="dxa"/>
+            </w:tcMar>
+          </w:tcPr>
+          <w:p>
+            <w:pPr>
+              <w:spacing w:after="0" w:line="240" w:lineRule="auto"/>
+              <w:rPr>
+                <w:rFonts w:ascii="Century Gothic" w:eastAsia="Times New Roman" w:hAnsi="Century Gothic" w:cs="Arial"/>
+                <w:color w:val="000000"/>
+                <w:sz w:val="24"/>
+                <w:szCs w:val="24"/>
+                <w:lang w:eastAsia="en-NZ"/>
+              </w:rPr>
+            </w:pPr>
+            <w:r>
+              <w:rPr>
+                <w:rFonts w:ascii="Century Gothic" w:eastAsia="Times New Roman" w:hAnsi="Century Gothic" w:cs="Arial"/>
+                <w:color w:val="000000"/>
+                <w:sz w:val="24"/>
+                <w:szCs w:val="24"/>
+                <w:lang w:eastAsia="en-NZ"/>
+              </w:rPr>
+              <w:t>Does not let the user proceed without a valid date</w:t>
+            </w:r>
           </w:p>
         </w:tc>
       </w:tr>
@@ -1462,7 +1688,7 @@
                 <w:szCs w:val="24"/>
                 <w:lang w:eastAsia="en-NZ"/>
               </w:rPr>
-              <w:t>Radio button</w:t>
+              <w:t>Date input</w:t>
             </w:r>
           </w:p>
         </w:tc>
@@ -1502,94 +1728,84 @@
                 <w:szCs w:val="24"/>
                 <w:lang w:eastAsia="en-NZ"/>
               </w:rPr>
-              <w:t>termsConditions</w:t>
+              <w:t>ReturnDate</w:t>
+            </w:r>
+            <w:r>
+              <w:rPr>
+                <w:rFonts w:ascii="Century Gothic" w:eastAsia="Times New Roman" w:hAnsi="Century Gothic" w:cs="Arial"/>
+                <w:color w:val="000000"/>
+                <w:sz w:val="24"/>
+                <w:szCs w:val="24"/>
+                <w:lang w:eastAsia="en-NZ"/>
+              </w:rPr>
+              <w:t>Input</w:t>
             </w:r>
             <w:proofErr w:type="spellEnd"/>
           </w:p>
         </w:tc>
         <w:tc>
           <w:tcPr>
-            <w:tcW w:w="2215" w:type="dxa"/>
-            <w:tcBorders>
-              <w:top w:val="single" w:sz="8" w:space="0" w:color="000000"/>
-              <w:left w:val="single" w:sz="8" w:space="0" w:color="000000"/>
-              <w:bottom w:val="single" w:sz="8" w:space="0" w:color="000000"/>
-              <w:right w:val="single" w:sz="8" w:space="0" w:color="000000"/>
-            </w:tcBorders>
-            <w:tcMar>
-              <w:top w:w="100" w:type="dxa"/>
-              <w:left w:w="100" w:type="dxa"/>
-              <w:bottom w:w="100" w:type="dxa"/>
-              <w:right w:w="100" w:type="dxa"/>
-            </w:tcMar>
-          </w:tcPr>
-          <w:p>
-            <w:pPr>
-              <w:spacing w:after="0" w:line="240" w:lineRule="auto"/>
-              <w:rPr>
-                <w:rFonts w:ascii="Century Gothic" w:eastAsia="Times New Roman" w:hAnsi="Century Gothic" w:cs="Arial"/>
-                <w:color w:val="000000"/>
-                <w:sz w:val="24"/>
-                <w:szCs w:val="24"/>
-                <w:lang w:eastAsia="en-NZ"/>
-              </w:rPr>
-            </w:pPr>
-            <w:r>
-              <w:rPr>
-                <w:rFonts w:ascii="Century Gothic" w:eastAsia="Times New Roman" w:hAnsi="Century Gothic" w:cs="Arial"/>
-                <w:color w:val="000000"/>
-                <w:sz w:val="24"/>
-                <w:szCs w:val="24"/>
-                <w:lang w:eastAsia="en-NZ"/>
-              </w:rPr>
-              <w:t>Required</w:t>
-            </w:r>
-          </w:p>
-        </w:tc>
-        <w:tc>
-          <w:tcPr>
-            <w:tcW w:w="2155" w:type="dxa"/>
-            <w:tcBorders>
-              <w:top w:val="single" w:sz="8" w:space="0" w:color="000000"/>
-              <w:left w:val="single" w:sz="8" w:space="0" w:color="000000"/>
-              <w:bottom w:val="single" w:sz="8" w:space="0" w:color="000000"/>
-              <w:right w:val="single" w:sz="8" w:space="0" w:color="000000"/>
-            </w:tcBorders>
-            <w:tcMar>
-              <w:top w:w="100" w:type="dxa"/>
-              <w:left w:w="100" w:type="dxa"/>
-              <w:bottom w:w="100" w:type="dxa"/>
-              <w:right w:w="100" w:type="dxa"/>
-            </w:tcMar>
-          </w:tcPr>
-          <w:p>
-            <w:pPr>
-              <w:spacing w:after="0" w:line="240" w:lineRule="auto"/>
-              <w:rPr>
-                <w:rFonts w:ascii="Century Gothic" w:eastAsia="Times New Roman" w:hAnsi="Century Gothic" w:cs="Arial"/>
-                <w:color w:val="000000"/>
-                <w:sz w:val="24"/>
-                <w:szCs w:val="24"/>
-                <w:lang w:eastAsia="en-NZ"/>
-              </w:rPr>
-            </w:pPr>
-            <w:r>
-              <w:rPr>
-                <w:rFonts w:ascii="Century Gothic" w:eastAsia="Times New Roman" w:hAnsi="Century Gothic" w:cs="Arial"/>
-                <w:color w:val="000000"/>
-                <w:sz w:val="24"/>
-                <w:szCs w:val="24"/>
-                <w:lang w:eastAsia="en-NZ"/>
-              </w:rPr>
-              <w:t>Must be clicked in order to finalize the booking</w:t>
-            </w:r>
-          </w:p>
-        </w:tc>
-        <w:tc>
-          <w:tcPr>
-            <w:tcW w:w="3383" w:type="dxa"/>
-            <w:tcBorders>
-              <w:top w:val="single" w:sz="8" w:space="0" w:color="000000"/>
+            <w:tcW w:w="2024" w:type="dxa"/>
+            <w:vMerge/>
+            <w:tcBorders>
+              <w:left w:val="single" w:sz="8" w:space="0" w:color="000000"/>
+              <w:bottom w:val="single" w:sz="8" w:space="0" w:color="000000"/>
+              <w:right w:val="single" w:sz="8" w:space="0" w:color="000000"/>
+            </w:tcBorders>
+            <w:tcMar>
+              <w:top w:w="100" w:type="dxa"/>
+              <w:left w:w="100" w:type="dxa"/>
+              <w:bottom w:w="100" w:type="dxa"/>
+              <w:right w:w="100" w:type="dxa"/>
+            </w:tcMar>
+          </w:tcPr>
+          <w:p>
+            <w:pPr>
+              <w:spacing w:after="0" w:line="240" w:lineRule="auto"/>
+              <w:rPr>
+                <w:rFonts w:ascii="Century Gothic" w:eastAsia="Times New Roman" w:hAnsi="Century Gothic" w:cs="Arial"/>
+                <w:color w:val="000000"/>
+                <w:sz w:val="24"/>
+                <w:szCs w:val="24"/>
+                <w:lang w:eastAsia="en-NZ"/>
+              </w:rPr>
+            </w:pPr>
+          </w:p>
+        </w:tc>
+        <w:tc>
+          <w:tcPr>
+            <w:tcW w:w="1869" w:type="dxa"/>
+            <w:vMerge/>
+            <w:tcBorders>
+              <w:left w:val="single" w:sz="8" w:space="0" w:color="000000"/>
+              <w:bottom w:val="single" w:sz="8" w:space="0" w:color="000000"/>
+              <w:right w:val="single" w:sz="8" w:space="0" w:color="000000"/>
+            </w:tcBorders>
+            <w:tcMar>
+              <w:top w:w="100" w:type="dxa"/>
+              <w:left w:w="100" w:type="dxa"/>
+              <w:bottom w:w="100" w:type="dxa"/>
+              <w:right w:w="100" w:type="dxa"/>
+            </w:tcMar>
+          </w:tcPr>
+          <w:p>
+            <w:pPr>
+              <w:spacing w:after="0" w:line="240" w:lineRule="auto"/>
+              <w:rPr>
+                <w:rFonts w:ascii="Century Gothic" w:eastAsia="Times New Roman" w:hAnsi="Century Gothic" w:cs="Arial"/>
+                <w:color w:val="000000"/>
+                <w:sz w:val="24"/>
+                <w:szCs w:val="24"/>
+                <w:lang w:eastAsia="en-NZ"/>
+              </w:rPr>
+            </w:pPr>
+          </w:p>
+        </w:tc>
+        <w:tc>
+          <w:tcPr>
+            <w:tcW w:w="2640" w:type="dxa"/>
+            <w:vMerge/>
+            <w:tcBorders>
               <w:left w:val="single" w:sz="8" w:space="0" w:color="000000"/>
               <w:bottom w:val="single" w:sz="8" w:space="0" w:color="000000"/>
               <w:right w:val="single" w:sz="8" w:space="0" w:color="000000"/>
@@ -1643,6 +1859,16 @@
                 <w:lang w:eastAsia="en-NZ"/>
               </w:rPr>
             </w:pPr>
+            <w:r>
+              <w:rPr>
+                <w:rFonts w:ascii="Century Gothic" w:eastAsia="Times New Roman" w:hAnsi="Century Gothic" w:cs="Arial"/>
+                <w:color w:val="000000"/>
+                <w:sz w:val="24"/>
+                <w:szCs w:val="24"/>
+                <w:lang w:eastAsia="en-NZ"/>
+              </w:rPr>
+              <w:t>Select</w:t>
+            </w:r>
           </w:p>
         </w:tc>
         <w:tc>
@@ -1672,93 +1898,171 @@
                 <w:lang w:eastAsia="en-NZ"/>
               </w:rPr>
             </w:pPr>
-          </w:p>
-        </w:tc>
-        <w:tc>
-          <w:tcPr>
-            <w:tcW w:w="2215" w:type="dxa"/>
-            <w:tcBorders>
-              <w:top w:val="single" w:sz="8" w:space="0" w:color="000000"/>
-              <w:left w:val="single" w:sz="8" w:space="0" w:color="000000"/>
-              <w:bottom w:val="single" w:sz="8" w:space="0" w:color="000000"/>
-              <w:right w:val="single" w:sz="8" w:space="0" w:color="000000"/>
-            </w:tcBorders>
-            <w:tcMar>
-              <w:top w:w="100" w:type="dxa"/>
-              <w:left w:w="100" w:type="dxa"/>
-              <w:bottom w:w="100" w:type="dxa"/>
-              <w:right w:w="100" w:type="dxa"/>
-            </w:tcMar>
-          </w:tcPr>
-          <w:p>
-            <w:pPr>
-              <w:spacing w:after="0" w:line="240" w:lineRule="auto"/>
-              <w:rPr>
-                <w:rFonts w:ascii="Century Gothic" w:eastAsia="Times New Roman" w:hAnsi="Century Gothic" w:cs="Arial"/>
-                <w:color w:val="000000"/>
-                <w:sz w:val="24"/>
-                <w:szCs w:val="24"/>
-                <w:lang w:eastAsia="en-NZ"/>
-              </w:rPr>
-            </w:pPr>
-          </w:p>
-        </w:tc>
-        <w:tc>
-          <w:tcPr>
-            <w:tcW w:w="2155" w:type="dxa"/>
-            <w:tcBorders>
-              <w:top w:val="single" w:sz="8" w:space="0" w:color="000000"/>
-              <w:left w:val="single" w:sz="8" w:space="0" w:color="000000"/>
-              <w:bottom w:val="single" w:sz="8" w:space="0" w:color="000000"/>
-              <w:right w:val="single" w:sz="8" w:space="0" w:color="000000"/>
-            </w:tcBorders>
-            <w:tcMar>
-              <w:top w:w="100" w:type="dxa"/>
-              <w:left w:w="100" w:type="dxa"/>
-              <w:bottom w:w="100" w:type="dxa"/>
-              <w:right w:w="100" w:type="dxa"/>
-            </w:tcMar>
-          </w:tcPr>
-          <w:p>
-            <w:pPr>
-              <w:spacing w:after="0" w:line="240" w:lineRule="auto"/>
-              <w:rPr>
-                <w:rFonts w:ascii="Century Gothic" w:eastAsia="Times New Roman" w:hAnsi="Century Gothic" w:cs="Arial"/>
-                <w:color w:val="000000"/>
-                <w:sz w:val="24"/>
-                <w:szCs w:val="24"/>
-                <w:lang w:eastAsia="en-NZ"/>
-              </w:rPr>
-            </w:pPr>
-          </w:p>
-        </w:tc>
-        <w:tc>
-          <w:tcPr>
-            <w:tcW w:w="3383" w:type="dxa"/>
-            <w:tcBorders>
-              <w:top w:val="single" w:sz="8" w:space="0" w:color="000000"/>
-              <w:left w:val="single" w:sz="8" w:space="0" w:color="000000"/>
-              <w:bottom w:val="single" w:sz="8" w:space="0" w:color="000000"/>
-              <w:right w:val="single" w:sz="8" w:space="0" w:color="000000"/>
-            </w:tcBorders>
-            <w:tcMar>
-              <w:top w:w="100" w:type="dxa"/>
-              <w:left w:w="100" w:type="dxa"/>
-              <w:bottom w:w="100" w:type="dxa"/>
-              <w:right w:w="100" w:type="dxa"/>
-            </w:tcMar>
-          </w:tcPr>
-          <w:p>
-            <w:pPr>
-              <w:spacing w:after="0" w:line="240" w:lineRule="auto"/>
-              <w:rPr>
-                <w:rFonts w:ascii="Century Gothic" w:eastAsia="Times New Roman" w:hAnsi="Century Gothic" w:cs="Arial"/>
-                <w:color w:val="000000"/>
-                <w:sz w:val="24"/>
-                <w:szCs w:val="24"/>
-                <w:lang w:eastAsia="en-NZ"/>
-              </w:rPr>
-            </w:pPr>
+            <w:proofErr w:type="spellStart"/>
+            <w:r>
+              <w:rPr>
+                <w:rFonts w:ascii="Century Gothic" w:eastAsia="Times New Roman" w:hAnsi="Century Gothic" w:cs="Arial"/>
+                <w:color w:val="000000"/>
+                <w:sz w:val="24"/>
+                <w:szCs w:val="24"/>
+                <w:lang w:eastAsia="en-NZ"/>
+              </w:rPr>
+              <w:t>RentalDays</w:t>
+            </w:r>
+            <w:proofErr w:type="spellEnd"/>
+          </w:p>
+        </w:tc>
+        <w:tc>
+          <w:tcPr>
+            <w:tcW w:w="2024" w:type="dxa"/>
+            <w:tcBorders>
+              <w:top w:val="single" w:sz="8" w:space="0" w:color="000000"/>
+              <w:left w:val="single" w:sz="8" w:space="0" w:color="000000"/>
+              <w:bottom w:val="single" w:sz="8" w:space="0" w:color="000000"/>
+              <w:right w:val="single" w:sz="8" w:space="0" w:color="000000"/>
+            </w:tcBorders>
+            <w:tcMar>
+              <w:top w:w="100" w:type="dxa"/>
+              <w:left w:w="100" w:type="dxa"/>
+              <w:bottom w:w="100" w:type="dxa"/>
+              <w:right w:w="100" w:type="dxa"/>
+            </w:tcMar>
+          </w:tcPr>
+          <w:p>
+            <w:pPr>
+              <w:spacing w:after="0" w:line="240" w:lineRule="auto"/>
+              <w:rPr>
+                <w:rFonts w:ascii="Century Gothic" w:eastAsia="Times New Roman" w:hAnsi="Century Gothic" w:cs="Arial"/>
+                <w:color w:val="000000"/>
+                <w:sz w:val="24"/>
+                <w:szCs w:val="24"/>
+                <w:lang w:eastAsia="en-NZ"/>
+              </w:rPr>
+            </w:pPr>
+            <w:r>
+              <w:rPr>
+                <w:rFonts w:ascii="Century Gothic" w:eastAsia="Times New Roman" w:hAnsi="Century Gothic" w:cs="Arial"/>
+                <w:color w:val="000000"/>
+                <w:sz w:val="24"/>
+                <w:szCs w:val="24"/>
+                <w:lang w:eastAsia="en-NZ"/>
+              </w:rPr>
+              <w:t>Selected</w:t>
+            </w:r>
+            <w:r>
+              <w:rPr>
+                <w:rFonts w:ascii="Century Gothic" w:eastAsia="Times New Roman" w:hAnsi="Century Gothic" w:cs="Arial"/>
+                <w:color w:val="000000"/>
+                <w:sz w:val="24"/>
+                <w:szCs w:val="24"/>
+                <w:lang w:eastAsia="en-NZ"/>
+              </w:rPr>
+              <w:t>,</w:t>
+            </w:r>
+            <w:bookmarkStart w:id="0" w:name="_GoBack"/>
+            <w:bookmarkEnd w:id="0"/>
+          </w:p>
+          <w:p>
+            <w:pPr>
+              <w:spacing w:after="0" w:line="240" w:lineRule="auto"/>
+              <w:rPr>
+                <w:rFonts w:ascii="Century Gothic" w:eastAsia="Times New Roman" w:hAnsi="Century Gothic" w:cs="Arial"/>
+                <w:color w:val="000000"/>
+                <w:sz w:val="24"/>
+                <w:szCs w:val="24"/>
+                <w:lang w:eastAsia="en-NZ"/>
+              </w:rPr>
+            </w:pPr>
+            <w:proofErr w:type="spellStart"/>
+            <w:r>
+              <w:rPr>
+                <w:rFonts w:ascii="Century Gothic" w:eastAsia="Times New Roman" w:hAnsi="Century Gothic" w:cs="Arial"/>
+                <w:color w:val="000000"/>
+                <w:sz w:val="24"/>
+                <w:szCs w:val="24"/>
+                <w:lang w:eastAsia="en-NZ"/>
+              </w:rPr>
+              <w:t>Onchange</w:t>
+            </w:r>
+            <w:proofErr w:type="spellEnd"/>
+          </w:p>
+        </w:tc>
+        <w:tc>
+          <w:tcPr>
+            <w:tcW w:w="1869" w:type="dxa"/>
+            <w:tcBorders>
+              <w:top w:val="single" w:sz="8" w:space="0" w:color="000000"/>
+              <w:left w:val="single" w:sz="8" w:space="0" w:color="000000"/>
+              <w:bottom w:val="single" w:sz="8" w:space="0" w:color="000000"/>
+              <w:right w:val="single" w:sz="8" w:space="0" w:color="000000"/>
+            </w:tcBorders>
+            <w:tcMar>
+              <w:top w:w="100" w:type="dxa"/>
+              <w:left w:w="100" w:type="dxa"/>
+              <w:bottom w:w="100" w:type="dxa"/>
+              <w:right w:w="100" w:type="dxa"/>
+            </w:tcMar>
+          </w:tcPr>
+          <w:p>
+            <w:pPr>
+              <w:spacing w:after="0" w:line="240" w:lineRule="auto"/>
+              <w:rPr>
+                <w:rFonts w:ascii="Century Gothic" w:eastAsia="Times New Roman" w:hAnsi="Century Gothic" w:cs="Arial"/>
+                <w:color w:val="000000"/>
+                <w:sz w:val="24"/>
+                <w:szCs w:val="24"/>
+                <w:lang w:eastAsia="en-NZ"/>
+              </w:rPr>
+            </w:pPr>
+            <w:r>
+              <w:rPr>
+                <w:rFonts w:ascii="Century Gothic" w:eastAsia="Times New Roman" w:hAnsi="Century Gothic" w:cs="Arial"/>
+                <w:color w:val="000000"/>
+                <w:sz w:val="24"/>
+                <w:szCs w:val="24"/>
+                <w:lang w:eastAsia="en-NZ"/>
+              </w:rPr>
+              <w:t>Only lets the user select from a certain range</w:t>
+            </w:r>
+          </w:p>
+        </w:tc>
+        <w:tc>
+          <w:tcPr>
+            <w:tcW w:w="2640" w:type="dxa"/>
+            <w:tcBorders>
+              <w:top w:val="single" w:sz="8" w:space="0" w:color="000000"/>
+              <w:left w:val="single" w:sz="8" w:space="0" w:color="000000"/>
+              <w:bottom w:val="single" w:sz="8" w:space="0" w:color="000000"/>
+              <w:right w:val="single" w:sz="8" w:space="0" w:color="000000"/>
+            </w:tcBorders>
+            <w:tcMar>
+              <w:top w:w="100" w:type="dxa"/>
+              <w:left w:w="100" w:type="dxa"/>
+              <w:bottom w:w="100" w:type="dxa"/>
+              <w:right w:w="100" w:type="dxa"/>
+            </w:tcMar>
+          </w:tcPr>
+          <w:p>
+            <w:pPr>
+              <w:spacing w:after="0" w:line="240" w:lineRule="auto"/>
+              <w:rPr>
+                <w:rFonts w:ascii="Century Gothic" w:eastAsia="Times New Roman" w:hAnsi="Century Gothic" w:cs="Arial"/>
+                <w:color w:val="000000"/>
+                <w:sz w:val="24"/>
+                <w:szCs w:val="24"/>
+                <w:lang w:eastAsia="en-NZ"/>
+              </w:rPr>
+            </w:pPr>
+            <w:r>
+              <w:rPr>
+                <w:rFonts w:ascii="Century Gothic" w:eastAsia="Times New Roman" w:hAnsi="Century Gothic" w:cs="Arial"/>
+                <w:color w:val="000000"/>
+                <w:sz w:val="24"/>
+                <w:szCs w:val="24"/>
+                <w:lang w:eastAsia="en-NZ"/>
+              </w:rPr>
+              <w:t>Shown in booking summary</w:t>
+            </w:r>
           </w:p>
         </w:tc>
       </w:tr>
@@ -1790,6 +2094,38 @@
                 <w:lang w:eastAsia="en-NZ"/>
               </w:rPr>
             </w:pPr>
+            <w:r>
+              <w:rPr>
+                <w:rFonts w:ascii="Century Gothic" w:eastAsia="Times New Roman" w:hAnsi="Century Gothic" w:cs="Arial"/>
+                <w:color w:val="000000"/>
+                <w:sz w:val="24"/>
+                <w:szCs w:val="24"/>
+                <w:lang w:eastAsia="en-NZ"/>
+              </w:rPr>
+              <w:t>Checkbox</w:t>
+            </w:r>
+          </w:p>
+          <w:p>
+            <w:pPr>
+              <w:spacing w:after="0" w:line="240" w:lineRule="auto"/>
+              <w:rPr>
+                <w:rFonts w:ascii="Century Gothic" w:eastAsia="Times New Roman" w:hAnsi="Century Gothic" w:cs="Arial"/>
+                <w:color w:val="000000"/>
+                <w:sz w:val="24"/>
+                <w:szCs w:val="24"/>
+                <w:lang w:eastAsia="en-NZ"/>
+              </w:rPr>
+            </w:pPr>
+            <w:r>
+              <w:rPr>
+                <w:rFonts w:ascii="Century Gothic" w:eastAsia="Times New Roman" w:hAnsi="Century Gothic" w:cs="Arial"/>
+                <w:color w:val="000000"/>
+                <w:sz w:val="24"/>
+                <w:szCs w:val="24"/>
+                <w:lang w:eastAsia="en-NZ"/>
+              </w:rPr>
+              <w:t>(list)</w:t>
+            </w:r>
           </w:p>
         </w:tc>
         <w:tc>
@@ -1819,93 +2155,585 @@
                 <w:lang w:eastAsia="en-NZ"/>
               </w:rPr>
             </w:pPr>
-          </w:p>
-        </w:tc>
-        <w:tc>
-          <w:tcPr>
-            <w:tcW w:w="2215" w:type="dxa"/>
-            <w:tcBorders>
-              <w:top w:val="single" w:sz="8" w:space="0" w:color="000000"/>
-              <w:left w:val="single" w:sz="8" w:space="0" w:color="000000"/>
-              <w:bottom w:val="single" w:sz="8" w:space="0" w:color="000000"/>
-              <w:right w:val="single" w:sz="8" w:space="0" w:color="000000"/>
-            </w:tcBorders>
-            <w:tcMar>
-              <w:top w:w="100" w:type="dxa"/>
-              <w:left w:w="100" w:type="dxa"/>
-              <w:bottom w:w="100" w:type="dxa"/>
-              <w:right w:w="100" w:type="dxa"/>
-            </w:tcMar>
-          </w:tcPr>
-          <w:p>
-            <w:pPr>
-              <w:spacing w:after="0" w:line="240" w:lineRule="auto"/>
-              <w:rPr>
-                <w:rFonts w:ascii="Century Gothic" w:eastAsia="Times New Roman" w:hAnsi="Century Gothic" w:cs="Arial"/>
-                <w:color w:val="000000"/>
-                <w:sz w:val="24"/>
-                <w:szCs w:val="24"/>
-                <w:lang w:eastAsia="en-NZ"/>
-              </w:rPr>
-            </w:pPr>
-          </w:p>
-        </w:tc>
-        <w:tc>
-          <w:tcPr>
-            <w:tcW w:w="2155" w:type="dxa"/>
-            <w:tcBorders>
-              <w:top w:val="single" w:sz="8" w:space="0" w:color="000000"/>
-              <w:left w:val="single" w:sz="8" w:space="0" w:color="000000"/>
-              <w:bottom w:val="single" w:sz="8" w:space="0" w:color="000000"/>
-              <w:right w:val="single" w:sz="8" w:space="0" w:color="000000"/>
-            </w:tcBorders>
-            <w:tcMar>
-              <w:top w:w="100" w:type="dxa"/>
-              <w:left w:w="100" w:type="dxa"/>
-              <w:bottom w:w="100" w:type="dxa"/>
-              <w:right w:w="100" w:type="dxa"/>
-            </w:tcMar>
-          </w:tcPr>
-          <w:p>
-            <w:pPr>
-              <w:spacing w:after="0" w:line="240" w:lineRule="auto"/>
-              <w:rPr>
-                <w:rFonts w:ascii="Century Gothic" w:eastAsia="Times New Roman" w:hAnsi="Century Gothic" w:cs="Arial"/>
-                <w:color w:val="000000"/>
-                <w:sz w:val="24"/>
-                <w:szCs w:val="24"/>
-                <w:lang w:eastAsia="en-NZ"/>
-              </w:rPr>
-            </w:pPr>
-          </w:p>
-        </w:tc>
-        <w:tc>
-          <w:tcPr>
-            <w:tcW w:w="3383" w:type="dxa"/>
-            <w:tcBorders>
-              <w:top w:val="single" w:sz="8" w:space="0" w:color="000000"/>
-              <w:left w:val="single" w:sz="8" w:space="0" w:color="000000"/>
-              <w:bottom w:val="single" w:sz="8" w:space="0" w:color="000000"/>
-              <w:right w:val="single" w:sz="8" w:space="0" w:color="000000"/>
-            </w:tcBorders>
-            <w:tcMar>
-              <w:top w:w="100" w:type="dxa"/>
-              <w:left w:w="100" w:type="dxa"/>
-              <w:bottom w:w="100" w:type="dxa"/>
-              <w:right w:w="100" w:type="dxa"/>
-            </w:tcMar>
-          </w:tcPr>
-          <w:p>
-            <w:pPr>
-              <w:spacing w:after="0" w:line="240" w:lineRule="auto"/>
-              <w:rPr>
-                <w:rFonts w:ascii="Century Gothic" w:eastAsia="Times New Roman" w:hAnsi="Century Gothic" w:cs="Arial"/>
-                <w:color w:val="000000"/>
-                <w:sz w:val="24"/>
-                <w:szCs w:val="24"/>
-                <w:lang w:eastAsia="en-NZ"/>
-              </w:rPr>
-            </w:pPr>
+            <w:proofErr w:type="spellStart"/>
+            <w:r>
+              <w:rPr>
+                <w:rFonts w:ascii="Century Gothic" w:eastAsia="Times New Roman" w:hAnsi="Century Gothic" w:cs="Arial"/>
+                <w:color w:val="000000"/>
+                <w:sz w:val="24"/>
+                <w:szCs w:val="24"/>
+                <w:lang w:eastAsia="en-NZ"/>
+              </w:rPr>
+              <w:t>extrasChosen</w:t>
+            </w:r>
+            <w:proofErr w:type="spellEnd"/>
+          </w:p>
+        </w:tc>
+        <w:tc>
+          <w:tcPr>
+            <w:tcW w:w="2024" w:type="dxa"/>
+            <w:tcBorders>
+              <w:top w:val="single" w:sz="8" w:space="0" w:color="000000"/>
+              <w:left w:val="single" w:sz="8" w:space="0" w:color="000000"/>
+              <w:bottom w:val="single" w:sz="8" w:space="0" w:color="000000"/>
+              <w:right w:val="single" w:sz="8" w:space="0" w:color="000000"/>
+            </w:tcBorders>
+            <w:tcMar>
+              <w:top w:w="100" w:type="dxa"/>
+              <w:left w:w="100" w:type="dxa"/>
+              <w:bottom w:w="100" w:type="dxa"/>
+              <w:right w:w="100" w:type="dxa"/>
+            </w:tcMar>
+          </w:tcPr>
+          <w:p>
+            <w:pPr>
+              <w:spacing w:after="0" w:line="240" w:lineRule="auto"/>
+              <w:rPr>
+                <w:rFonts w:ascii="Century Gothic" w:eastAsia="Times New Roman" w:hAnsi="Century Gothic" w:cs="Arial"/>
+                <w:color w:val="000000"/>
+                <w:sz w:val="24"/>
+                <w:szCs w:val="24"/>
+                <w:lang w:eastAsia="en-NZ"/>
+              </w:rPr>
+            </w:pPr>
+            <w:proofErr w:type="spellStart"/>
+            <w:r>
+              <w:rPr>
+                <w:rFonts w:ascii="Century Gothic" w:eastAsia="Times New Roman" w:hAnsi="Century Gothic" w:cs="Arial"/>
+                <w:color w:val="000000"/>
+                <w:sz w:val="24"/>
+                <w:szCs w:val="24"/>
+                <w:lang w:eastAsia="en-NZ"/>
+              </w:rPr>
+              <w:t>Onchange</w:t>
+            </w:r>
+            <w:proofErr w:type="spellEnd"/>
+          </w:p>
+        </w:tc>
+        <w:tc>
+          <w:tcPr>
+            <w:tcW w:w="1869" w:type="dxa"/>
+            <w:tcBorders>
+              <w:top w:val="single" w:sz="8" w:space="0" w:color="000000"/>
+              <w:left w:val="single" w:sz="8" w:space="0" w:color="000000"/>
+              <w:bottom w:val="single" w:sz="8" w:space="0" w:color="000000"/>
+              <w:right w:val="single" w:sz="8" w:space="0" w:color="000000"/>
+            </w:tcBorders>
+            <w:tcMar>
+              <w:top w:w="100" w:type="dxa"/>
+              <w:left w:w="100" w:type="dxa"/>
+              <w:bottom w:w="100" w:type="dxa"/>
+              <w:right w:w="100" w:type="dxa"/>
+            </w:tcMar>
+          </w:tcPr>
+          <w:p>
+            <w:pPr>
+              <w:spacing w:after="0" w:line="240" w:lineRule="auto"/>
+              <w:rPr>
+                <w:rFonts w:ascii="Century Gothic" w:eastAsia="Times New Roman" w:hAnsi="Century Gothic" w:cs="Arial"/>
+                <w:color w:val="000000"/>
+                <w:sz w:val="24"/>
+                <w:szCs w:val="24"/>
+                <w:lang w:eastAsia="en-NZ"/>
+              </w:rPr>
+            </w:pPr>
+            <w:r>
+              <w:rPr>
+                <w:rFonts w:ascii="Century Gothic" w:eastAsia="Times New Roman" w:hAnsi="Century Gothic" w:cs="Arial"/>
+                <w:color w:val="000000"/>
+                <w:sz w:val="24"/>
+                <w:szCs w:val="24"/>
+                <w:lang w:eastAsia="en-NZ"/>
+              </w:rPr>
+              <w:t>User can only select given extras</w:t>
+            </w:r>
+          </w:p>
+        </w:tc>
+        <w:tc>
+          <w:tcPr>
+            <w:tcW w:w="2640" w:type="dxa"/>
+            <w:tcBorders>
+              <w:top w:val="single" w:sz="8" w:space="0" w:color="000000"/>
+              <w:left w:val="single" w:sz="8" w:space="0" w:color="000000"/>
+              <w:bottom w:val="single" w:sz="8" w:space="0" w:color="000000"/>
+              <w:right w:val="single" w:sz="8" w:space="0" w:color="000000"/>
+            </w:tcBorders>
+            <w:tcMar>
+              <w:top w:w="100" w:type="dxa"/>
+              <w:left w:w="100" w:type="dxa"/>
+              <w:bottom w:w="100" w:type="dxa"/>
+              <w:right w:w="100" w:type="dxa"/>
+            </w:tcMar>
+          </w:tcPr>
+          <w:p>
+            <w:pPr>
+              <w:spacing w:after="0" w:line="240" w:lineRule="auto"/>
+              <w:rPr>
+                <w:rFonts w:ascii="Century Gothic" w:eastAsia="Times New Roman" w:hAnsi="Century Gothic" w:cs="Arial"/>
+                <w:color w:val="000000"/>
+                <w:sz w:val="24"/>
+                <w:szCs w:val="24"/>
+                <w:lang w:eastAsia="en-NZ"/>
+              </w:rPr>
+            </w:pPr>
+            <w:r>
+              <w:rPr>
+                <w:rFonts w:ascii="Century Gothic" w:eastAsia="Times New Roman" w:hAnsi="Century Gothic" w:cs="Arial"/>
+                <w:color w:val="000000"/>
+                <w:sz w:val="24"/>
+                <w:szCs w:val="24"/>
+                <w:lang w:eastAsia="en-NZ"/>
+              </w:rPr>
+              <w:t>Shown in booking summary</w:t>
+            </w:r>
+          </w:p>
+        </w:tc>
+      </w:tr>
+      <w:tr>
+        <w:tc>
+          <w:tcPr>
+            <w:tcW w:w="0" w:type="auto"/>
+            <w:tcBorders>
+              <w:top w:val="single" w:sz="8" w:space="0" w:color="000000"/>
+              <w:left w:val="single" w:sz="8" w:space="0" w:color="000000"/>
+              <w:bottom w:val="single" w:sz="8" w:space="0" w:color="000000"/>
+              <w:right w:val="single" w:sz="8" w:space="0" w:color="000000"/>
+            </w:tcBorders>
+            <w:tcMar>
+              <w:top w:w="100" w:type="dxa"/>
+              <w:left w:w="100" w:type="dxa"/>
+              <w:bottom w:w="100" w:type="dxa"/>
+              <w:right w:w="100" w:type="dxa"/>
+            </w:tcMar>
+          </w:tcPr>
+          <w:p>
+            <w:pPr>
+              <w:spacing w:after="0" w:line="240" w:lineRule="auto"/>
+              <w:rPr>
+                <w:rFonts w:ascii="Century Gothic" w:eastAsia="Times New Roman" w:hAnsi="Century Gothic" w:cs="Arial"/>
+                <w:color w:val="000000"/>
+                <w:sz w:val="24"/>
+                <w:szCs w:val="24"/>
+                <w:lang w:eastAsia="en-NZ"/>
+              </w:rPr>
+            </w:pPr>
+            <w:proofErr w:type="spellStart"/>
+            <w:r>
+              <w:rPr>
+                <w:rFonts w:ascii="Century Gothic" w:eastAsia="Times New Roman" w:hAnsi="Century Gothic" w:cs="Arial"/>
+                <w:color w:val="000000"/>
+                <w:sz w:val="24"/>
+                <w:szCs w:val="24"/>
+                <w:lang w:eastAsia="en-NZ"/>
+              </w:rPr>
+              <w:t>Textarea</w:t>
+            </w:r>
+            <w:proofErr w:type="spellEnd"/>
+          </w:p>
+        </w:tc>
+        <w:tc>
+          <w:tcPr>
+            <w:tcW w:w="0" w:type="auto"/>
+            <w:tcBorders>
+              <w:top w:val="single" w:sz="8" w:space="0" w:color="000000"/>
+              <w:left w:val="single" w:sz="8" w:space="0" w:color="000000"/>
+              <w:bottom w:val="single" w:sz="8" w:space="0" w:color="000000"/>
+              <w:right w:val="single" w:sz="8" w:space="0" w:color="000000"/>
+            </w:tcBorders>
+            <w:tcMar>
+              <w:top w:w="100" w:type="dxa"/>
+              <w:left w:w="100" w:type="dxa"/>
+              <w:bottom w:w="100" w:type="dxa"/>
+              <w:right w:w="100" w:type="dxa"/>
+            </w:tcMar>
+          </w:tcPr>
+          <w:p>
+            <w:pPr>
+              <w:spacing w:after="0" w:line="240" w:lineRule="auto"/>
+              <w:rPr>
+                <w:rFonts w:ascii="Century Gothic" w:eastAsia="Times New Roman" w:hAnsi="Century Gothic" w:cs="Arial"/>
+                <w:color w:val="000000"/>
+                <w:sz w:val="24"/>
+                <w:szCs w:val="24"/>
+                <w:lang w:eastAsia="en-NZ"/>
+              </w:rPr>
+            </w:pPr>
+            <w:proofErr w:type="spellStart"/>
+            <w:r>
+              <w:rPr>
+                <w:rFonts w:ascii="Century Gothic" w:eastAsia="Times New Roman" w:hAnsi="Century Gothic" w:cs="Arial"/>
+                <w:color w:val="000000"/>
+                <w:sz w:val="24"/>
+                <w:szCs w:val="24"/>
+                <w:lang w:eastAsia="en-NZ"/>
+              </w:rPr>
+              <w:t>AdditionalComments</w:t>
+            </w:r>
+            <w:proofErr w:type="spellEnd"/>
+          </w:p>
+        </w:tc>
+        <w:tc>
+          <w:tcPr>
+            <w:tcW w:w="2024" w:type="dxa"/>
+            <w:tcBorders>
+              <w:top w:val="single" w:sz="8" w:space="0" w:color="000000"/>
+              <w:left w:val="single" w:sz="8" w:space="0" w:color="000000"/>
+              <w:bottom w:val="single" w:sz="8" w:space="0" w:color="000000"/>
+              <w:right w:val="single" w:sz="8" w:space="0" w:color="000000"/>
+            </w:tcBorders>
+            <w:tcMar>
+              <w:top w:w="100" w:type="dxa"/>
+              <w:left w:w="100" w:type="dxa"/>
+              <w:bottom w:w="100" w:type="dxa"/>
+              <w:right w:w="100" w:type="dxa"/>
+            </w:tcMar>
+          </w:tcPr>
+          <w:p>
+            <w:pPr>
+              <w:spacing w:after="0" w:line="240" w:lineRule="auto"/>
+              <w:rPr>
+                <w:rFonts w:ascii="Century Gothic" w:eastAsia="Times New Roman" w:hAnsi="Century Gothic" w:cs="Arial"/>
+                <w:color w:val="000000"/>
+                <w:sz w:val="24"/>
+                <w:szCs w:val="24"/>
+                <w:lang w:eastAsia="en-NZ"/>
+              </w:rPr>
+            </w:pPr>
+            <w:proofErr w:type="spellStart"/>
+            <w:r>
+              <w:rPr>
+                <w:rFonts w:ascii="Century Gothic" w:eastAsia="Times New Roman" w:hAnsi="Century Gothic" w:cs="Arial"/>
+                <w:color w:val="000000"/>
+                <w:sz w:val="24"/>
+                <w:szCs w:val="24"/>
+                <w:lang w:eastAsia="en-NZ"/>
+              </w:rPr>
+              <w:t>Onfocusout</w:t>
+            </w:r>
+            <w:proofErr w:type="spellEnd"/>
+            <w:r>
+              <w:rPr>
+                <w:rFonts w:ascii="Century Gothic" w:eastAsia="Times New Roman" w:hAnsi="Century Gothic" w:cs="Arial"/>
+                <w:color w:val="000000"/>
+                <w:sz w:val="24"/>
+                <w:szCs w:val="24"/>
+                <w:lang w:eastAsia="en-NZ"/>
+              </w:rPr>
+              <w:t>,</w:t>
+            </w:r>
+          </w:p>
+          <w:p>
+            <w:pPr>
+              <w:spacing w:after="0" w:line="240" w:lineRule="auto"/>
+              <w:rPr>
+                <w:rFonts w:ascii="Century Gothic" w:eastAsia="Times New Roman" w:hAnsi="Century Gothic" w:cs="Arial"/>
+                <w:color w:val="000000"/>
+                <w:sz w:val="24"/>
+                <w:szCs w:val="24"/>
+                <w:lang w:eastAsia="en-NZ"/>
+              </w:rPr>
+            </w:pPr>
+            <w:r>
+              <w:rPr>
+                <w:rFonts w:ascii="Century Gothic" w:eastAsia="Times New Roman" w:hAnsi="Century Gothic" w:cs="Arial"/>
+                <w:color w:val="000000"/>
+                <w:sz w:val="24"/>
+                <w:szCs w:val="24"/>
+                <w:lang w:eastAsia="en-NZ"/>
+              </w:rPr>
+              <w:t>placeholder</w:t>
+            </w:r>
+          </w:p>
+        </w:tc>
+        <w:tc>
+          <w:tcPr>
+            <w:tcW w:w="1869" w:type="dxa"/>
+            <w:tcBorders>
+              <w:top w:val="single" w:sz="8" w:space="0" w:color="000000"/>
+              <w:left w:val="single" w:sz="8" w:space="0" w:color="000000"/>
+              <w:bottom w:val="single" w:sz="8" w:space="0" w:color="000000"/>
+              <w:right w:val="single" w:sz="8" w:space="0" w:color="000000"/>
+            </w:tcBorders>
+            <w:tcMar>
+              <w:top w:w="100" w:type="dxa"/>
+              <w:left w:w="100" w:type="dxa"/>
+              <w:bottom w:w="100" w:type="dxa"/>
+              <w:right w:w="100" w:type="dxa"/>
+            </w:tcMar>
+          </w:tcPr>
+          <w:p>
+            <w:pPr>
+              <w:spacing w:after="0" w:line="240" w:lineRule="auto"/>
+              <w:rPr>
+                <w:rFonts w:ascii="Century Gothic" w:eastAsia="Times New Roman" w:hAnsi="Century Gothic" w:cs="Arial"/>
+                <w:color w:val="000000"/>
+                <w:sz w:val="24"/>
+                <w:szCs w:val="24"/>
+                <w:lang w:eastAsia="en-NZ"/>
+              </w:rPr>
+            </w:pPr>
+            <w:r>
+              <w:rPr>
+                <w:rFonts w:ascii="Century Gothic" w:eastAsia="Times New Roman" w:hAnsi="Century Gothic" w:cs="Arial"/>
+                <w:color w:val="000000"/>
+                <w:sz w:val="24"/>
+                <w:szCs w:val="24"/>
+                <w:lang w:eastAsia="en-NZ"/>
+              </w:rPr>
+              <w:t>None</w:t>
+            </w:r>
+          </w:p>
+        </w:tc>
+        <w:tc>
+          <w:tcPr>
+            <w:tcW w:w="2640" w:type="dxa"/>
+            <w:tcBorders>
+              <w:top w:val="single" w:sz="8" w:space="0" w:color="000000"/>
+              <w:left w:val="single" w:sz="8" w:space="0" w:color="000000"/>
+              <w:bottom w:val="single" w:sz="8" w:space="0" w:color="000000"/>
+              <w:right w:val="single" w:sz="8" w:space="0" w:color="000000"/>
+            </w:tcBorders>
+            <w:tcMar>
+              <w:top w:w="100" w:type="dxa"/>
+              <w:left w:w="100" w:type="dxa"/>
+              <w:bottom w:w="100" w:type="dxa"/>
+              <w:right w:w="100" w:type="dxa"/>
+            </w:tcMar>
+          </w:tcPr>
+          <w:p>
+            <w:pPr>
+              <w:spacing w:after="0" w:line="240" w:lineRule="auto"/>
+              <w:rPr>
+                <w:rFonts w:ascii="Century Gothic" w:eastAsia="Times New Roman" w:hAnsi="Century Gothic" w:cs="Arial"/>
+                <w:color w:val="000000"/>
+                <w:sz w:val="24"/>
+                <w:szCs w:val="24"/>
+                <w:lang w:eastAsia="en-NZ"/>
+              </w:rPr>
+            </w:pPr>
+            <w:r>
+              <w:rPr>
+                <w:rFonts w:ascii="Century Gothic" w:eastAsia="Times New Roman" w:hAnsi="Century Gothic" w:cs="Arial"/>
+                <w:color w:val="000000"/>
+                <w:sz w:val="24"/>
+                <w:szCs w:val="24"/>
+                <w:lang w:eastAsia="en-NZ"/>
+              </w:rPr>
+              <w:t>Shown in booking summary</w:t>
+            </w:r>
+          </w:p>
+        </w:tc>
+      </w:tr>
+      <w:tr>
+        <w:tc>
+          <w:tcPr>
+            <w:tcW w:w="0" w:type="auto"/>
+            <w:tcBorders>
+              <w:top w:val="single" w:sz="8" w:space="0" w:color="000000"/>
+              <w:left w:val="single" w:sz="8" w:space="0" w:color="000000"/>
+              <w:bottom w:val="single" w:sz="8" w:space="0" w:color="000000"/>
+              <w:right w:val="single" w:sz="8" w:space="0" w:color="000000"/>
+            </w:tcBorders>
+            <w:tcMar>
+              <w:top w:w="100" w:type="dxa"/>
+              <w:left w:w="100" w:type="dxa"/>
+              <w:bottom w:w="100" w:type="dxa"/>
+              <w:right w:w="100" w:type="dxa"/>
+            </w:tcMar>
+          </w:tcPr>
+          <w:p>
+            <w:pPr>
+              <w:spacing w:after="0" w:line="240" w:lineRule="auto"/>
+              <w:rPr>
+                <w:rFonts w:ascii="Century Gothic" w:eastAsia="Times New Roman" w:hAnsi="Century Gothic" w:cs="Arial"/>
+                <w:color w:val="000000"/>
+                <w:sz w:val="24"/>
+                <w:szCs w:val="24"/>
+                <w:lang w:eastAsia="en-NZ"/>
+              </w:rPr>
+            </w:pPr>
+            <w:r>
+              <w:rPr>
+                <w:rFonts w:ascii="Century Gothic" w:eastAsia="Times New Roman" w:hAnsi="Century Gothic" w:cs="Arial"/>
+                <w:color w:val="000000"/>
+                <w:sz w:val="24"/>
+                <w:szCs w:val="24"/>
+                <w:lang w:eastAsia="en-NZ"/>
+              </w:rPr>
+              <w:t>Checkbox</w:t>
+            </w:r>
+          </w:p>
+        </w:tc>
+        <w:tc>
+          <w:tcPr>
+            <w:tcW w:w="0" w:type="auto"/>
+            <w:tcBorders>
+              <w:top w:val="single" w:sz="8" w:space="0" w:color="000000"/>
+              <w:left w:val="single" w:sz="8" w:space="0" w:color="000000"/>
+              <w:bottom w:val="single" w:sz="8" w:space="0" w:color="000000"/>
+              <w:right w:val="single" w:sz="8" w:space="0" w:color="000000"/>
+            </w:tcBorders>
+            <w:tcMar>
+              <w:top w:w="100" w:type="dxa"/>
+              <w:left w:w="100" w:type="dxa"/>
+              <w:bottom w:w="100" w:type="dxa"/>
+              <w:right w:w="100" w:type="dxa"/>
+            </w:tcMar>
+          </w:tcPr>
+          <w:p>
+            <w:pPr>
+              <w:spacing w:after="0" w:line="240" w:lineRule="auto"/>
+              <w:rPr>
+                <w:rFonts w:ascii="Century Gothic" w:eastAsia="Times New Roman" w:hAnsi="Century Gothic" w:cs="Arial"/>
+                <w:color w:val="000000"/>
+                <w:sz w:val="24"/>
+                <w:szCs w:val="24"/>
+                <w:lang w:eastAsia="en-NZ"/>
+              </w:rPr>
+            </w:pPr>
+            <w:proofErr w:type="spellStart"/>
+            <w:r>
+              <w:rPr>
+                <w:rFonts w:ascii="Century Gothic" w:eastAsia="Times New Roman" w:hAnsi="Century Gothic" w:cs="Arial"/>
+                <w:color w:val="000000"/>
+                <w:sz w:val="24"/>
+                <w:szCs w:val="24"/>
+                <w:lang w:eastAsia="en-NZ"/>
+              </w:rPr>
+              <w:t>TermsCheckbox</w:t>
+            </w:r>
+            <w:proofErr w:type="spellEnd"/>
+          </w:p>
+        </w:tc>
+        <w:tc>
+          <w:tcPr>
+            <w:tcW w:w="2024" w:type="dxa"/>
+            <w:tcBorders>
+              <w:top w:val="single" w:sz="8" w:space="0" w:color="000000"/>
+              <w:left w:val="single" w:sz="8" w:space="0" w:color="000000"/>
+              <w:bottom w:val="single" w:sz="8" w:space="0" w:color="000000"/>
+              <w:right w:val="single" w:sz="8" w:space="0" w:color="000000"/>
+            </w:tcBorders>
+            <w:tcMar>
+              <w:top w:w="100" w:type="dxa"/>
+              <w:left w:w="100" w:type="dxa"/>
+              <w:bottom w:w="100" w:type="dxa"/>
+              <w:right w:w="100" w:type="dxa"/>
+            </w:tcMar>
+          </w:tcPr>
+          <w:p>
+            <w:pPr>
+              <w:spacing w:after="0" w:line="240" w:lineRule="auto"/>
+              <w:rPr>
+                <w:rFonts w:ascii="Century Gothic" w:eastAsia="Times New Roman" w:hAnsi="Century Gothic" w:cs="Arial"/>
+                <w:color w:val="000000"/>
+                <w:sz w:val="24"/>
+                <w:szCs w:val="24"/>
+                <w:lang w:eastAsia="en-NZ"/>
+              </w:rPr>
+            </w:pPr>
+            <w:proofErr w:type="spellStart"/>
+            <w:r>
+              <w:rPr>
+                <w:rFonts w:ascii="Century Gothic" w:eastAsia="Times New Roman" w:hAnsi="Century Gothic" w:cs="Arial"/>
+                <w:color w:val="000000"/>
+                <w:sz w:val="24"/>
+                <w:szCs w:val="24"/>
+                <w:lang w:eastAsia="en-NZ"/>
+              </w:rPr>
+              <w:t>Onchange</w:t>
+            </w:r>
+            <w:proofErr w:type="spellEnd"/>
+          </w:p>
+          <w:p>
+            <w:pPr>
+              <w:spacing w:after="0" w:line="240" w:lineRule="auto"/>
+              <w:rPr>
+                <w:rFonts w:ascii="Century Gothic" w:eastAsia="Times New Roman" w:hAnsi="Century Gothic" w:cs="Arial"/>
+                <w:color w:val="000000"/>
+                <w:sz w:val="24"/>
+                <w:szCs w:val="24"/>
+                <w:lang w:eastAsia="en-NZ"/>
+              </w:rPr>
+            </w:pPr>
+          </w:p>
+        </w:tc>
+        <w:tc>
+          <w:tcPr>
+            <w:tcW w:w="1869" w:type="dxa"/>
+            <w:tcBorders>
+              <w:top w:val="single" w:sz="8" w:space="0" w:color="000000"/>
+              <w:left w:val="single" w:sz="8" w:space="0" w:color="000000"/>
+              <w:bottom w:val="single" w:sz="8" w:space="0" w:color="000000"/>
+              <w:right w:val="single" w:sz="8" w:space="0" w:color="000000"/>
+            </w:tcBorders>
+            <w:tcMar>
+              <w:top w:w="100" w:type="dxa"/>
+              <w:left w:w="100" w:type="dxa"/>
+              <w:bottom w:w="100" w:type="dxa"/>
+              <w:right w:w="100" w:type="dxa"/>
+            </w:tcMar>
+          </w:tcPr>
+          <w:p>
+            <w:pPr>
+              <w:spacing w:after="0" w:line="240" w:lineRule="auto"/>
+              <w:rPr>
+                <w:rFonts w:ascii="Century Gothic" w:eastAsia="Times New Roman" w:hAnsi="Century Gothic" w:cs="Arial"/>
+                <w:color w:val="000000"/>
+                <w:sz w:val="24"/>
+                <w:szCs w:val="24"/>
+                <w:lang w:eastAsia="en-NZ"/>
+              </w:rPr>
+            </w:pPr>
+            <w:r>
+              <w:rPr>
+                <w:rFonts w:ascii="Century Gothic" w:eastAsia="Times New Roman" w:hAnsi="Century Gothic" w:cs="Arial"/>
+                <w:color w:val="000000"/>
+                <w:sz w:val="24"/>
+                <w:szCs w:val="24"/>
+                <w:lang w:eastAsia="en-NZ"/>
+              </w:rPr>
+              <w:t>User must tick the box to submit form</w:t>
+            </w:r>
+          </w:p>
+        </w:tc>
+        <w:tc>
+          <w:tcPr>
+            <w:tcW w:w="2640" w:type="dxa"/>
+            <w:tcBorders>
+              <w:top w:val="single" w:sz="8" w:space="0" w:color="000000"/>
+              <w:left w:val="single" w:sz="8" w:space="0" w:color="000000"/>
+              <w:bottom w:val="single" w:sz="8" w:space="0" w:color="000000"/>
+              <w:right w:val="single" w:sz="8" w:space="0" w:color="000000"/>
+            </w:tcBorders>
+            <w:tcMar>
+              <w:top w:w="100" w:type="dxa"/>
+              <w:left w:w="100" w:type="dxa"/>
+              <w:bottom w:w="100" w:type="dxa"/>
+              <w:right w:w="100" w:type="dxa"/>
+            </w:tcMar>
+          </w:tcPr>
+          <w:p>
+            <w:pPr>
+              <w:spacing w:after="0" w:line="240" w:lineRule="auto"/>
+              <w:rPr>
+                <w:rFonts w:ascii="Century Gothic" w:eastAsia="Times New Roman" w:hAnsi="Century Gothic" w:cs="Arial"/>
+                <w:color w:val="000000"/>
+                <w:sz w:val="24"/>
+                <w:szCs w:val="24"/>
+                <w:lang w:eastAsia="en-NZ"/>
+              </w:rPr>
+            </w:pPr>
+            <w:r>
+              <w:rPr>
+                <w:rFonts w:ascii="Century Gothic" w:eastAsia="Times New Roman" w:hAnsi="Century Gothic" w:cs="Arial"/>
+                <w:color w:val="000000"/>
+                <w:sz w:val="24"/>
+                <w:szCs w:val="24"/>
+                <w:lang w:eastAsia="en-NZ"/>
+              </w:rPr>
+              <w:t>Tells the user they must check the box</w:t>
+            </w:r>
           </w:p>
         </w:tc>
       </w:tr>
@@ -2300,7 +3128,6 @@
               <w:bottom w:w="100" w:type="dxa"/>
               <w:right w:w="100" w:type="dxa"/>
             </w:tcMar>
-            <w:hideMark/>
           </w:tcPr>
           <w:p>
             <w:pPr>
@@ -2315,25 +3142,14 @@
             <w:proofErr w:type="spellStart"/>
             <w:r>
               <w:rPr>
-                <w:rFonts w:ascii="Century Gothic" w:eastAsia="Times New Roman" w:hAnsi="Century Gothic" w:cs="Arial"/>
-                <w:color w:val="000000"/>
-                <w:sz w:val="20"/>
-                <w:szCs w:val="20"/>
-                <w:lang w:eastAsia="en-NZ"/>
-              </w:rPr>
-              <w:t>checkDetails</w:t>
+                <w:rFonts w:ascii="Century Gothic" w:eastAsia="Times New Roman" w:hAnsi="Century Gothic" w:cs="Times New Roman"/>
+                <w:sz w:val="24"/>
+                <w:szCs w:val="24"/>
+                <w:lang w:eastAsia="en-NZ"/>
+              </w:rPr>
+              <w:t>validateInputs</w:t>
             </w:r>
             <w:proofErr w:type="spellEnd"/>
-            <w:r>
-              <w:rPr>
-                <w:rFonts w:ascii="Century Gothic" w:eastAsia="Times New Roman" w:hAnsi="Century Gothic" w:cs="Arial"/>
-                <w:color w:val="000000"/>
-                <w:sz w:val="20"/>
-                <w:szCs w:val="20"/>
-                <w:lang w:eastAsia="en-NZ"/>
-              </w:rPr>
-              <w:t>()</w:t>
-            </w:r>
           </w:p>
         </w:tc>
         <w:tc>
@@ -2351,7 +3167,6 @@
               <w:bottom w:w="100" w:type="dxa"/>
               <w:right w:w="100" w:type="dxa"/>
             </w:tcMar>
-            <w:hideMark/>
           </w:tcPr>
           <w:p>
             <w:pPr>
@@ -2363,62 +3178,15 @@
                 <w:lang w:eastAsia="en-NZ"/>
               </w:rPr>
             </w:pPr>
-            <w:proofErr w:type="spellStart"/>
-            <w:r>
-              <w:rPr>
-                <w:rFonts w:ascii="Century Gothic" w:eastAsia="Times New Roman" w:hAnsi="Century Gothic" w:cs="Arial"/>
-                <w:color w:val="000000"/>
-                <w:sz w:val="20"/>
-                <w:szCs w:val="20"/>
-                <w:lang w:eastAsia="en-NZ"/>
-              </w:rPr>
-              <w:t>onchange</w:t>
-            </w:r>
-            <w:proofErr w:type="spellEnd"/>
-            <w:r>
-              <w:rPr>
-                <w:rFonts w:ascii="Century Gothic" w:eastAsia="Times New Roman" w:hAnsi="Century Gothic" w:cs="Arial"/>
-                <w:color w:val="000000"/>
-                <w:sz w:val="20"/>
-                <w:szCs w:val="20"/>
-                <w:lang w:eastAsia="en-NZ"/>
-              </w:rPr>
-              <w:t xml:space="preserve">() from </w:t>
-            </w:r>
-            <w:proofErr w:type="spellStart"/>
-            <w:r>
-              <w:rPr>
-                <w:rFonts w:ascii="Century Gothic" w:eastAsia="Times New Roman" w:hAnsi="Century Gothic" w:cs="Arial"/>
-                <w:color w:val="000000"/>
-                <w:sz w:val="20"/>
-                <w:szCs w:val="20"/>
-                <w:lang w:eastAsia="en-NZ"/>
-              </w:rPr>
-              <w:t>firstNameInput</w:t>
-            </w:r>
-            <w:proofErr w:type="spellEnd"/>
-            <w:r>
-              <w:rPr>
-                <w:rFonts w:ascii="Century Gothic" w:eastAsia="Times New Roman" w:hAnsi="Century Gothic" w:cs="Arial"/>
-                <w:color w:val="000000"/>
-                <w:sz w:val="20"/>
-                <w:szCs w:val="20"/>
-                <w:lang w:eastAsia="en-NZ"/>
-              </w:rPr>
-              <w:t xml:space="preserve"> , </w:t>
-            </w:r>
-            <w:proofErr w:type="spellStart"/>
-            <w:r>
-              <w:rPr>
-                <w:rFonts w:ascii="Century Gothic" w:eastAsia="Times New Roman" w:hAnsi="Century Gothic" w:cs="Arial"/>
-                <w:color w:val="000000"/>
-                <w:sz w:val="20"/>
-                <w:szCs w:val="20"/>
-                <w:lang w:eastAsia="en-NZ"/>
-              </w:rPr>
-              <w:t>lastNameInput</w:t>
-            </w:r>
-            <w:proofErr w:type="spellEnd"/>
+            <w:r>
+              <w:rPr>
+                <w:rFonts w:ascii="Century Gothic" w:eastAsia="Times New Roman" w:hAnsi="Century Gothic" w:cs="Times New Roman"/>
+                <w:sz w:val="24"/>
+                <w:szCs w:val="24"/>
+                <w:lang w:eastAsia="en-NZ"/>
+              </w:rPr>
+              <w:t>Called when the user presses the submit button</w:t>
+            </w:r>
           </w:p>
         </w:tc>
         <w:tc>
@@ -2436,7 +3204,6 @@
               <w:bottom w:w="100" w:type="dxa"/>
               <w:right w:w="100" w:type="dxa"/>
             </w:tcMar>
-            <w:hideMark/>
           </w:tcPr>
           <w:p>
             <w:pPr>
@@ -2450,89 +3217,13 @@
             </w:pPr>
             <w:r>
               <w:rPr>
-                <w:rFonts w:ascii="Century Gothic" w:eastAsia="Times New Roman" w:hAnsi="Century Gothic" w:cs="Arial"/>
-                <w:color w:val="000000"/>
-                <w:sz w:val="20"/>
-                <w:szCs w:val="20"/>
-                <w:lang w:eastAsia="en-NZ"/>
-              </w:rPr>
-              <w:t>Check for validity with the pattern match and that the user has input a value.</w:t>
-            </w:r>
-          </w:p>
-          <w:p>
-            <w:pPr>
-              <w:spacing w:after="0" w:line="240" w:lineRule="auto"/>
-              <w:rPr>
                 <w:rFonts w:ascii="Century Gothic" w:eastAsia="Times New Roman" w:hAnsi="Century Gothic" w:cs="Times New Roman"/>
                 <w:sz w:val="24"/>
                 <w:szCs w:val="24"/>
                 <w:lang w:eastAsia="en-NZ"/>
               </w:rPr>
-            </w:pPr>
-            <w:r>
-              <w:rPr>
-                <w:rFonts w:ascii="Century Gothic" w:eastAsia="Times New Roman" w:hAnsi="Century Gothic" w:cs="Arial"/>
-                <w:color w:val="000000"/>
-                <w:sz w:val="20"/>
-                <w:szCs w:val="20"/>
-                <w:lang w:eastAsia="en-NZ"/>
-              </w:rPr>
-              <w:t>If not valid: send an alert and output a message to the HTML and change the background colour</w:t>
-            </w:r>
-          </w:p>
-          <w:p>
-            <w:pPr>
-              <w:spacing w:after="0" w:line="240" w:lineRule="auto"/>
-              <w:rPr>
-                <w:rFonts w:ascii="Century Gothic" w:eastAsia="Times New Roman" w:hAnsi="Century Gothic" w:cs="Times New Roman"/>
-                <w:sz w:val="24"/>
-                <w:szCs w:val="24"/>
-                <w:lang w:eastAsia="en-NZ"/>
-              </w:rPr>
-            </w:pPr>
-            <w:r>
-              <w:rPr>
-                <w:rFonts w:ascii="Century Gothic" w:eastAsia="Times New Roman" w:hAnsi="Century Gothic" w:cs="Arial"/>
-                <w:color w:val="000000"/>
-                <w:sz w:val="20"/>
-                <w:szCs w:val="20"/>
-                <w:lang w:eastAsia="en-NZ"/>
-              </w:rPr>
-              <w:t xml:space="preserve">If valid: set the </w:t>
-            </w:r>
-            <w:proofErr w:type="spellStart"/>
-            <w:r>
-              <w:rPr>
-                <w:rFonts w:ascii="Century Gothic" w:eastAsia="Times New Roman" w:hAnsi="Century Gothic" w:cs="Arial"/>
-                <w:color w:val="000000"/>
-                <w:sz w:val="20"/>
-                <w:szCs w:val="20"/>
-                <w:lang w:eastAsia="en-NZ"/>
-              </w:rPr>
-              <w:t>firstName</w:t>
-            </w:r>
-            <w:proofErr w:type="spellEnd"/>
-            <w:r>
-              <w:rPr>
-                <w:rFonts w:ascii="Century Gothic" w:eastAsia="Times New Roman" w:hAnsi="Century Gothic" w:cs="Arial"/>
-                <w:color w:val="000000"/>
-                <w:sz w:val="20"/>
-                <w:szCs w:val="20"/>
-                <w:lang w:eastAsia="en-NZ"/>
-              </w:rPr>
-              <w:t xml:space="preserve"> variable to the value of the input box and clear any error messages</w:t>
-            </w:r>
-          </w:p>
-          <w:p>
-            <w:pPr>
-              <w:spacing w:after="0" w:line="240" w:lineRule="auto"/>
-              <w:rPr>
-                <w:rFonts w:ascii="Century Gothic" w:eastAsia="Times New Roman" w:hAnsi="Century Gothic" w:cs="Times New Roman"/>
-                <w:sz w:val="24"/>
-                <w:szCs w:val="24"/>
-                <w:lang w:eastAsia="en-NZ"/>
-              </w:rPr>
-            </w:pPr>
+              <w:t>Returns true if all inputs are valid</w:t>
+            </w:r>
           </w:p>
         </w:tc>
       </w:tr>
@@ -2555,18 +3246,29 @@
               <w:bottom w:w="100" w:type="dxa"/>
               <w:right w:w="100" w:type="dxa"/>
             </w:tcMar>
-          </w:tcPr>
-          <w:p>
-            <w:pPr>
-              <w:spacing w:after="0" w:line="240" w:lineRule="auto"/>
-              <w:rPr>
-                <w:rFonts w:ascii="Century Gothic" w:eastAsia="Times New Roman" w:hAnsi="Century Gothic" w:cs="Arial"/>
-                <w:color w:val="000000"/>
-                <w:sz w:val="20"/>
-                <w:szCs w:val="20"/>
-                <w:lang w:eastAsia="en-NZ"/>
-              </w:rPr>
-            </w:pPr>
+            <w:hideMark/>
+          </w:tcPr>
+          <w:p>
+            <w:pPr>
+              <w:spacing w:after="0" w:line="240" w:lineRule="auto"/>
+              <w:rPr>
+                <w:rFonts w:ascii="Century Gothic" w:eastAsia="Times New Roman" w:hAnsi="Century Gothic" w:cs="Times New Roman"/>
+                <w:sz w:val="24"/>
+                <w:szCs w:val="24"/>
+                <w:lang w:eastAsia="en-NZ"/>
+              </w:rPr>
+            </w:pPr>
+            <w:proofErr w:type="spellStart"/>
+            <w:r>
+              <w:rPr>
+                <w:rFonts w:ascii="Century Gothic" w:eastAsia="Times New Roman" w:hAnsi="Century Gothic" w:cs="Times New Roman"/>
+                <w:sz w:val="24"/>
+                <w:szCs w:val="24"/>
+                <w:lang w:eastAsia="en-NZ"/>
+              </w:rPr>
+              <w:t>submitInfo</w:t>
+            </w:r>
+            <w:proofErr w:type="spellEnd"/>
           </w:p>
         </w:tc>
         <w:tc>
@@ -2584,18 +3286,27 @@
               <w:bottom w:w="100" w:type="dxa"/>
               <w:right w:w="100" w:type="dxa"/>
             </w:tcMar>
-          </w:tcPr>
-          <w:p>
-            <w:pPr>
-              <w:spacing w:after="0" w:line="240" w:lineRule="auto"/>
-              <w:rPr>
-                <w:rFonts w:ascii="Century Gothic" w:eastAsia="Times New Roman" w:hAnsi="Century Gothic" w:cs="Arial"/>
-                <w:color w:val="000000"/>
-                <w:sz w:val="20"/>
-                <w:szCs w:val="20"/>
-                <w:lang w:eastAsia="en-NZ"/>
-              </w:rPr>
-            </w:pPr>
+            <w:hideMark/>
+          </w:tcPr>
+          <w:p>
+            <w:pPr>
+              <w:spacing w:after="0" w:line="240" w:lineRule="auto"/>
+              <w:rPr>
+                <w:rFonts w:ascii="Century Gothic" w:eastAsia="Times New Roman" w:hAnsi="Century Gothic" w:cs="Times New Roman"/>
+                <w:sz w:val="24"/>
+                <w:szCs w:val="24"/>
+                <w:lang w:eastAsia="en-NZ"/>
+              </w:rPr>
+            </w:pPr>
+            <w:r>
+              <w:rPr>
+                <w:rFonts w:ascii="Century Gothic" w:eastAsia="Times New Roman" w:hAnsi="Century Gothic" w:cs="Times New Roman"/>
+                <w:sz w:val="24"/>
+                <w:szCs w:val="24"/>
+                <w:lang w:eastAsia="en-NZ"/>
+              </w:rPr>
+              <w:t>After all inputs have been validated and the user has pressed submit button</w:t>
+            </w:r>
           </w:p>
         </w:tc>
         <w:tc>
@@ -2613,18 +3324,27 @@
               <w:bottom w:w="100" w:type="dxa"/>
               <w:right w:w="100" w:type="dxa"/>
             </w:tcMar>
-          </w:tcPr>
-          <w:p>
-            <w:pPr>
-              <w:spacing w:after="0" w:line="240" w:lineRule="auto"/>
-              <w:rPr>
-                <w:rFonts w:ascii="Century Gothic" w:eastAsia="Times New Roman" w:hAnsi="Century Gothic" w:cs="Arial"/>
-                <w:color w:val="000000"/>
-                <w:sz w:val="20"/>
-                <w:szCs w:val="20"/>
-                <w:lang w:eastAsia="en-NZ"/>
-              </w:rPr>
-            </w:pPr>
+            <w:hideMark/>
+          </w:tcPr>
+          <w:p>
+            <w:pPr>
+              <w:spacing w:after="0" w:line="240" w:lineRule="auto"/>
+              <w:rPr>
+                <w:rFonts w:ascii="Century Gothic" w:eastAsia="Times New Roman" w:hAnsi="Century Gothic" w:cs="Times New Roman"/>
+                <w:sz w:val="24"/>
+                <w:szCs w:val="24"/>
+                <w:lang w:eastAsia="en-NZ"/>
+              </w:rPr>
+            </w:pPr>
+            <w:r>
+              <w:rPr>
+                <w:rFonts w:ascii="Century Gothic" w:eastAsia="Times New Roman" w:hAnsi="Century Gothic" w:cs="Times New Roman"/>
+                <w:sz w:val="24"/>
+                <w:szCs w:val="24"/>
+                <w:lang w:eastAsia="en-NZ"/>
+              </w:rPr>
+              <w:t>Pushes the data to firebase and displays the confirmed overlay</w:t>
+            </w:r>
           </w:p>
         </w:tc>
       </w:tr>
@@ -2659,27 +3379,8 @@
                 <w:lang w:eastAsia="en-NZ"/>
               </w:rPr>
             </w:pPr>
-          </w:p>
-        </w:tc>
-        <w:tc>
-          <w:tcPr>
-            <w:tcW w:w="3544" w:type="dxa"/>
-            <w:tcBorders>
-              <w:top w:val="single" w:sz="8" w:space="0" w:color="000000"/>
-              <w:left w:val="single" w:sz="8" w:space="0" w:color="000000"/>
-              <w:bottom w:val="single" w:sz="8" w:space="0" w:color="000000"/>
-              <w:right w:val="single" w:sz="8" w:space="0" w:color="000000"/>
-            </w:tcBorders>
-            <w:tcMar>
-              <w:top w:w="100" w:type="dxa"/>
-              <w:left w:w="100" w:type="dxa"/>
-              <w:bottom w:w="100" w:type="dxa"/>
-              <w:right w:w="100" w:type="dxa"/>
-            </w:tcMar>
-          </w:tcPr>
-          <w:p>
-            <w:pPr>
-              <w:spacing w:after="0" w:line="240" w:lineRule="auto"/>
+            <w:proofErr w:type="spellStart"/>
+            <w:r>
               <w:rPr>
                 <w:rFonts w:ascii="Century Gothic" w:eastAsia="Times New Roman" w:hAnsi="Century Gothic" w:cs="Arial"/>
                 <w:color w:val="000000"/>
@@ -2687,12 +3388,14 @@
                 <w:szCs w:val="20"/>
                 <w:lang w:eastAsia="en-NZ"/>
               </w:rPr>
-            </w:pPr>
-          </w:p>
-        </w:tc>
-        <w:tc>
-          <w:tcPr>
-            <w:tcW w:w="4678" w:type="dxa"/>
+              <w:t>updateDate</w:t>
+            </w:r>
+            <w:proofErr w:type="spellEnd"/>
+          </w:p>
+        </w:tc>
+        <w:tc>
+          <w:tcPr>
+            <w:tcW w:w="3544" w:type="dxa"/>
             <w:tcBorders>
               <w:top w:val="single" w:sz="8" w:space="0" w:color="000000"/>
               <w:left w:val="single" w:sz="8" w:space="0" w:color="000000"/>
@@ -2717,6 +3420,111 @@
                 <w:lang w:eastAsia="en-NZ"/>
               </w:rPr>
             </w:pPr>
+            <w:r>
+              <w:rPr>
+                <w:rFonts w:ascii="Century Gothic" w:eastAsia="Times New Roman" w:hAnsi="Century Gothic" w:cs="Arial"/>
+                <w:color w:val="000000"/>
+                <w:sz w:val="20"/>
+                <w:szCs w:val="20"/>
+                <w:lang w:eastAsia="en-NZ"/>
+              </w:rPr>
+              <w:t xml:space="preserve">Event listener on change for </w:t>
+            </w:r>
+            <w:proofErr w:type="spellStart"/>
+            <w:r>
+              <w:rPr>
+                <w:rFonts w:ascii="Century Gothic" w:eastAsia="Times New Roman" w:hAnsi="Century Gothic" w:cs="Arial"/>
+                <w:color w:val="000000"/>
+                <w:sz w:val="20"/>
+                <w:szCs w:val="20"/>
+                <w:lang w:eastAsia="en-NZ"/>
+              </w:rPr>
+              <w:t>PickUpDateInput</w:t>
+            </w:r>
+            <w:proofErr w:type="spellEnd"/>
+            <w:r>
+              <w:rPr>
+                <w:rFonts w:ascii="Century Gothic" w:eastAsia="Times New Roman" w:hAnsi="Century Gothic" w:cs="Arial"/>
+                <w:color w:val="000000"/>
+                <w:sz w:val="20"/>
+                <w:szCs w:val="20"/>
+                <w:lang w:eastAsia="en-NZ"/>
+              </w:rPr>
+              <w:t xml:space="preserve">, </w:t>
+            </w:r>
+            <w:proofErr w:type="spellStart"/>
+            <w:r>
+              <w:rPr>
+                <w:rFonts w:ascii="Century Gothic" w:eastAsia="Times New Roman" w:hAnsi="Century Gothic" w:cs="Arial"/>
+                <w:color w:val="000000"/>
+                <w:sz w:val="20"/>
+                <w:szCs w:val="20"/>
+                <w:lang w:eastAsia="en-NZ"/>
+              </w:rPr>
+              <w:t>ReturnInput</w:t>
+            </w:r>
+            <w:proofErr w:type="spellEnd"/>
+            <w:r>
+              <w:rPr>
+                <w:rFonts w:ascii="Century Gothic" w:eastAsia="Times New Roman" w:hAnsi="Century Gothic" w:cs="Arial"/>
+                <w:color w:val="000000"/>
+                <w:sz w:val="20"/>
+                <w:szCs w:val="20"/>
+                <w:lang w:eastAsia="en-NZ"/>
+              </w:rPr>
+              <w:t xml:space="preserve">, </w:t>
+            </w:r>
+            <w:proofErr w:type="spellStart"/>
+            <w:r>
+              <w:rPr>
+                <w:rFonts w:ascii="Century Gothic" w:eastAsia="Times New Roman" w:hAnsi="Century Gothic" w:cs="Arial"/>
+                <w:color w:val="000000"/>
+                <w:sz w:val="20"/>
+                <w:szCs w:val="20"/>
+                <w:lang w:eastAsia="en-NZ"/>
+              </w:rPr>
+              <w:t>RentalDays</w:t>
+            </w:r>
+            <w:proofErr w:type="spellEnd"/>
+          </w:p>
+        </w:tc>
+        <w:tc>
+          <w:tcPr>
+            <w:tcW w:w="4678" w:type="dxa"/>
+            <w:tcBorders>
+              <w:top w:val="single" w:sz="8" w:space="0" w:color="000000"/>
+              <w:left w:val="single" w:sz="8" w:space="0" w:color="000000"/>
+              <w:bottom w:val="single" w:sz="8" w:space="0" w:color="000000"/>
+              <w:right w:val="single" w:sz="8" w:space="0" w:color="000000"/>
+            </w:tcBorders>
+            <w:tcMar>
+              <w:top w:w="100" w:type="dxa"/>
+              <w:left w:w="100" w:type="dxa"/>
+              <w:bottom w:w="100" w:type="dxa"/>
+              <w:right w:w="100" w:type="dxa"/>
+            </w:tcMar>
+          </w:tcPr>
+          <w:p>
+            <w:pPr>
+              <w:spacing w:after="0" w:line="240" w:lineRule="auto"/>
+              <w:rPr>
+                <w:rFonts w:ascii="Century Gothic" w:eastAsia="Times New Roman" w:hAnsi="Century Gothic" w:cs="Arial"/>
+                <w:color w:val="000000"/>
+                <w:sz w:val="20"/>
+                <w:szCs w:val="20"/>
+                <w:lang w:eastAsia="en-NZ"/>
+              </w:rPr>
+            </w:pPr>
+            <w:r>
+              <w:rPr>
+                <w:rFonts w:ascii="Century Gothic" w:eastAsia="Times New Roman" w:hAnsi="Century Gothic" w:cs="Arial"/>
+                <w:color w:val="000000"/>
+                <w:sz w:val="20"/>
+                <w:szCs w:val="20"/>
+                <w:lang w:eastAsia="en-NZ"/>
+              </w:rPr>
+              <w:t xml:space="preserve">Generates new dates depending on what has changed </w:t>
+            </w:r>
           </w:p>
         </w:tc>
       </w:tr>
@@ -2751,27 +3559,8 @@
                 <w:lang w:eastAsia="en-NZ"/>
               </w:rPr>
             </w:pPr>
-          </w:p>
-        </w:tc>
-        <w:tc>
-          <w:tcPr>
-            <w:tcW w:w="3544" w:type="dxa"/>
-            <w:tcBorders>
-              <w:top w:val="single" w:sz="8" w:space="0" w:color="000000"/>
-              <w:left w:val="single" w:sz="8" w:space="0" w:color="000000"/>
-              <w:bottom w:val="single" w:sz="8" w:space="0" w:color="000000"/>
-              <w:right w:val="single" w:sz="8" w:space="0" w:color="000000"/>
-            </w:tcBorders>
-            <w:tcMar>
-              <w:top w:w="100" w:type="dxa"/>
-              <w:left w:w="100" w:type="dxa"/>
-              <w:bottom w:w="100" w:type="dxa"/>
-              <w:right w:w="100" w:type="dxa"/>
-            </w:tcMar>
-          </w:tcPr>
-          <w:p>
-            <w:pPr>
-              <w:spacing w:after="0" w:line="240" w:lineRule="auto"/>
+            <w:proofErr w:type="spellStart"/>
+            <w:r>
               <w:rPr>
                 <w:rFonts w:ascii="Century Gothic" w:eastAsia="Times New Roman" w:hAnsi="Century Gothic" w:cs="Arial"/>
                 <w:color w:val="000000"/>
@@ -2779,12 +3568,14 @@
                 <w:szCs w:val="20"/>
                 <w:lang w:eastAsia="en-NZ"/>
               </w:rPr>
-            </w:pPr>
-          </w:p>
-        </w:tc>
-        <w:tc>
-          <w:tcPr>
-            <w:tcW w:w="4678" w:type="dxa"/>
+              <w:t>calculateExtrasCost</w:t>
+            </w:r>
+            <w:proofErr w:type="spellEnd"/>
+          </w:p>
+        </w:tc>
+        <w:tc>
+          <w:tcPr>
+            <w:tcW w:w="3544" w:type="dxa"/>
             <w:tcBorders>
               <w:top w:val="single" w:sz="8" w:space="0" w:color="000000"/>
               <w:left w:val="single" w:sz="8" w:space="0" w:color="000000"/>
@@ -2809,6 +3600,55 @@
                 <w:lang w:eastAsia="en-NZ"/>
               </w:rPr>
             </w:pPr>
+            <w:r>
+              <w:rPr>
+                <w:rFonts w:ascii="Century Gothic" w:eastAsia="Times New Roman" w:hAnsi="Century Gothic" w:cs="Arial"/>
+                <w:color w:val="000000"/>
+                <w:sz w:val="20"/>
+                <w:szCs w:val="20"/>
+                <w:lang w:eastAsia="en-NZ"/>
+              </w:rPr>
+              <w:t>Event listener on each input</w:t>
+            </w:r>
+          </w:p>
+        </w:tc>
+        <w:tc>
+          <w:tcPr>
+            <w:tcW w:w="4678" w:type="dxa"/>
+            <w:tcBorders>
+              <w:top w:val="single" w:sz="8" w:space="0" w:color="000000"/>
+              <w:left w:val="single" w:sz="8" w:space="0" w:color="000000"/>
+              <w:bottom w:val="single" w:sz="8" w:space="0" w:color="000000"/>
+              <w:right w:val="single" w:sz="8" w:space="0" w:color="000000"/>
+            </w:tcBorders>
+            <w:tcMar>
+              <w:top w:w="100" w:type="dxa"/>
+              <w:left w:w="100" w:type="dxa"/>
+              <w:bottom w:w="100" w:type="dxa"/>
+              <w:right w:w="100" w:type="dxa"/>
+            </w:tcMar>
+          </w:tcPr>
+          <w:p>
+            <w:pPr>
+              <w:spacing w:after="0" w:line="240" w:lineRule="auto"/>
+              <w:rPr>
+                <w:rFonts w:ascii="Century Gothic" w:eastAsia="Times New Roman" w:hAnsi="Century Gothic" w:cs="Arial"/>
+                <w:color w:val="000000"/>
+                <w:sz w:val="20"/>
+                <w:szCs w:val="20"/>
+                <w:lang w:eastAsia="en-NZ"/>
+              </w:rPr>
+            </w:pPr>
+            <w:r>
+              <w:rPr>
+                <w:rFonts w:ascii="Century Gothic" w:eastAsia="Times New Roman" w:hAnsi="Century Gothic" w:cs="Arial"/>
+                <w:color w:val="000000"/>
+                <w:sz w:val="20"/>
+                <w:szCs w:val="20"/>
+                <w:lang w:eastAsia="en-NZ"/>
+              </w:rPr>
+              <w:t>Calculates the total cost of the extras and returns the value</w:t>
+            </w:r>
           </w:p>
         </w:tc>
       </w:tr>
@@ -2843,27 +3683,8 @@
                 <w:lang w:eastAsia="en-NZ"/>
               </w:rPr>
             </w:pPr>
-          </w:p>
-        </w:tc>
-        <w:tc>
-          <w:tcPr>
-            <w:tcW w:w="3544" w:type="dxa"/>
-            <w:tcBorders>
-              <w:top w:val="single" w:sz="8" w:space="0" w:color="000000"/>
-              <w:left w:val="single" w:sz="8" w:space="0" w:color="000000"/>
-              <w:bottom w:val="single" w:sz="8" w:space="0" w:color="000000"/>
-              <w:right w:val="single" w:sz="8" w:space="0" w:color="000000"/>
-            </w:tcBorders>
-            <w:tcMar>
-              <w:top w:w="100" w:type="dxa"/>
-              <w:left w:w="100" w:type="dxa"/>
-              <w:bottom w:w="100" w:type="dxa"/>
-              <w:right w:w="100" w:type="dxa"/>
-            </w:tcMar>
-          </w:tcPr>
-          <w:p>
-            <w:pPr>
-              <w:spacing w:after="0" w:line="240" w:lineRule="auto"/>
+            <w:proofErr w:type="spellStart"/>
+            <w:r>
               <w:rPr>
                 <w:rFonts w:ascii="Century Gothic" w:eastAsia="Times New Roman" w:hAnsi="Century Gothic" w:cs="Arial"/>
                 <w:color w:val="000000"/>
@@ -2871,12 +3692,14 @@
                 <w:szCs w:val="20"/>
                 <w:lang w:eastAsia="en-NZ"/>
               </w:rPr>
-            </w:pPr>
-          </w:p>
-        </w:tc>
-        <w:tc>
-          <w:tcPr>
-            <w:tcW w:w="4678" w:type="dxa"/>
+              <w:t>updateBooking</w:t>
+            </w:r>
+            <w:proofErr w:type="spellEnd"/>
+          </w:p>
+        </w:tc>
+        <w:tc>
+          <w:tcPr>
+            <w:tcW w:w="3544" w:type="dxa"/>
             <w:tcBorders>
               <w:top w:val="single" w:sz="8" w:space="0" w:color="000000"/>
               <w:left w:val="single" w:sz="8" w:space="0" w:color="000000"/>
@@ -2901,6 +3724,67 @@
                 <w:lang w:eastAsia="en-NZ"/>
               </w:rPr>
             </w:pPr>
+            <w:r>
+              <w:rPr>
+                <w:rFonts w:ascii="Century Gothic" w:eastAsia="Times New Roman" w:hAnsi="Century Gothic" w:cs="Arial"/>
+                <w:color w:val="000000"/>
+                <w:sz w:val="20"/>
+                <w:szCs w:val="20"/>
+                <w:lang w:eastAsia="en-NZ"/>
+              </w:rPr>
+              <w:t>Every time a user steps forward/backward in the step by step form</w:t>
+            </w:r>
+          </w:p>
+        </w:tc>
+        <w:tc>
+          <w:tcPr>
+            <w:tcW w:w="4678" w:type="dxa"/>
+            <w:tcBorders>
+              <w:top w:val="single" w:sz="8" w:space="0" w:color="000000"/>
+              <w:left w:val="single" w:sz="8" w:space="0" w:color="000000"/>
+              <w:bottom w:val="single" w:sz="8" w:space="0" w:color="000000"/>
+              <w:right w:val="single" w:sz="8" w:space="0" w:color="000000"/>
+            </w:tcBorders>
+            <w:tcMar>
+              <w:top w:w="100" w:type="dxa"/>
+              <w:left w:w="100" w:type="dxa"/>
+              <w:bottom w:w="100" w:type="dxa"/>
+              <w:right w:w="100" w:type="dxa"/>
+            </w:tcMar>
+          </w:tcPr>
+          <w:p>
+            <w:pPr>
+              <w:spacing w:after="0" w:line="240" w:lineRule="auto"/>
+              <w:rPr>
+                <w:rFonts w:ascii="Century Gothic" w:eastAsia="Times New Roman" w:hAnsi="Century Gothic" w:cs="Arial"/>
+                <w:color w:val="000000"/>
+                <w:sz w:val="20"/>
+                <w:szCs w:val="20"/>
+                <w:lang w:eastAsia="en-NZ"/>
+              </w:rPr>
+            </w:pPr>
+            <w:r>
+              <w:rPr>
+                <w:rFonts w:ascii="Century Gothic" w:eastAsia="Times New Roman" w:hAnsi="Century Gothic" w:cs="Arial"/>
+                <w:color w:val="000000"/>
+                <w:sz w:val="20"/>
+                <w:szCs w:val="20"/>
+                <w:lang w:eastAsia="en-NZ"/>
+              </w:rPr>
+              <w:t xml:space="preserve">Updates the booking summary </w:t>
+            </w:r>
+            <w:proofErr w:type="spellStart"/>
+            <w:r>
+              <w:rPr>
+                <w:rFonts w:ascii="Century Gothic" w:eastAsia="Times New Roman" w:hAnsi="Century Gothic" w:cs="Arial"/>
+                <w:color w:val="000000"/>
+                <w:sz w:val="20"/>
+                <w:szCs w:val="20"/>
+                <w:lang w:eastAsia="en-NZ"/>
+              </w:rPr>
+              <w:t>informaton</w:t>
+            </w:r>
+            <w:proofErr w:type="spellEnd"/>
           </w:p>
         </w:tc>
       </w:tr>
@@ -2935,27 +3819,8 @@
                 <w:lang w:eastAsia="en-NZ"/>
               </w:rPr>
             </w:pPr>
-          </w:p>
-        </w:tc>
-        <w:tc>
-          <w:tcPr>
-            <w:tcW w:w="3544" w:type="dxa"/>
-            <w:tcBorders>
-              <w:top w:val="single" w:sz="8" w:space="0" w:color="000000"/>
-              <w:left w:val="single" w:sz="8" w:space="0" w:color="000000"/>
-              <w:bottom w:val="single" w:sz="8" w:space="0" w:color="000000"/>
-              <w:right w:val="single" w:sz="8" w:space="0" w:color="000000"/>
-            </w:tcBorders>
-            <w:tcMar>
-              <w:top w:w="100" w:type="dxa"/>
-              <w:left w:w="100" w:type="dxa"/>
-              <w:bottom w:w="100" w:type="dxa"/>
-              <w:right w:w="100" w:type="dxa"/>
-            </w:tcMar>
-          </w:tcPr>
-          <w:p>
-            <w:pPr>
-              <w:spacing w:after="0" w:line="240" w:lineRule="auto"/>
+            <w:proofErr w:type="spellStart"/>
+            <w:r>
               <w:rPr>
                 <w:rFonts w:ascii="Century Gothic" w:eastAsia="Times New Roman" w:hAnsi="Century Gothic" w:cs="Arial"/>
                 <w:color w:val="000000"/>
@@ -2963,12 +3828,14 @@
                 <w:szCs w:val="20"/>
                 <w:lang w:eastAsia="en-NZ"/>
               </w:rPr>
-            </w:pPr>
-          </w:p>
-        </w:tc>
-        <w:tc>
-          <w:tcPr>
-            <w:tcW w:w="4678" w:type="dxa"/>
+              <w:t>generateTicket</w:t>
+            </w:r>
+            <w:proofErr w:type="spellEnd"/>
+          </w:p>
+        </w:tc>
+        <w:tc>
+          <w:tcPr>
+            <w:tcW w:w="3544" w:type="dxa"/>
             <w:tcBorders>
               <w:top w:val="single" w:sz="8" w:space="0" w:color="000000"/>
               <w:left w:val="single" w:sz="8" w:space="0" w:color="000000"/>
@@ -2993,6 +3860,179 @@
                 <w:lang w:eastAsia="en-NZ"/>
               </w:rPr>
             </w:pPr>
+            <w:r>
+              <w:rPr>
+                <w:rFonts w:ascii="Century Gothic" w:eastAsia="Times New Roman" w:hAnsi="Century Gothic" w:cs="Arial"/>
+                <w:color w:val="000000"/>
+                <w:sz w:val="20"/>
+                <w:szCs w:val="20"/>
+                <w:lang w:eastAsia="en-NZ"/>
+              </w:rPr>
+              <w:t>Called when a ticket needs to be made for the users booking</w:t>
+            </w:r>
+          </w:p>
+        </w:tc>
+        <w:tc>
+          <w:tcPr>
+            <w:tcW w:w="4678" w:type="dxa"/>
+            <w:tcBorders>
+              <w:top w:val="single" w:sz="8" w:space="0" w:color="000000"/>
+              <w:left w:val="single" w:sz="8" w:space="0" w:color="000000"/>
+              <w:bottom w:val="single" w:sz="8" w:space="0" w:color="000000"/>
+              <w:right w:val="single" w:sz="8" w:space="0" w:color="000000"/>
+            </w:tcBorders>
+            <w:tcMar>
+              <w:top w:w="100" w:type="dxa"/>
+              <w:left w:w="100" w:type="dxa"/>
+              <w:bottom w:w="100" w:type="dxa"/>
+              <w:right w:w="100" w:type="dxa"/>
+            </w:tcMar>
+          </w:tcPr>
+          <w:p>
+            <w:pPr>
+              <w:spacing w:after="0" w:line="240" w:lineRule="auto"/>
+              <w:rPr>
+                <w:rFonts w:ascii="Century Gothic" w:eastAsia="Times New Roman" w:hAnsi="Century Gothic" w:cs="Arial"/>
+                <w:color w:val="000000"/>
+                <w:sz w:val="20"/>
+                <w:szCs w:val="20"/>
+                <w:lang w:eastAsia="en-NZ"/>
+              </w:rPr>
+            </w:pPr>
+            <w:r>
+              <w:rPr>
+                <w:rFonts w:ascii="Century Gothic" w:eastAsia="Times New Roman" w:hAnsi="Century Gothic" w:cs="Arial"/>
+                <w:color w:val="000000"/>
+                <w:sz w:val="20"/>
+                <w:szCs w:val="20"/>
+                <w:lang w:eastAsia="en-NZ"/>
+              </w:rPr>
+              <w:t>Generates a ticket that has not already been defined by the firebase database</w:t>
+            </w:r>
+          </w:p>
+        </w:tc>
+      </w:tr>
+      <w:tr>
+        <w:trPr>
+          <w:trHeight w:val="480"/>
+        </w:trPr>
+        <w:tc>
+          <w:tcPr>
+            <w:tcW w:w="2258" w:type="dxa"/>
+            <w:tcBorders>
+              <w:top w:val="single" w:sz="8" w:space="0" w:color="000000"/>
+              <w:left w:val="single" w:sz="8" w:space="0" w:color="000000"/>
+              <w:bottom w:val="single" w:sz="8" w:space="0" w:color="000000"/>
+              <w:right w:val="single" w:sz="8" w:space="0" w:color="000000"/>
+            </w:tcBorders>
+            <w:tcMar>
+              <w:top w:w="100" w:type="dxa"/>
+              <w:left w:w="100" w:type="dxa"/>
+              <w:bottom w:w="100" w:type="dxa"/>
+              <w:right w:w="100" w:type="dxa"/>
+            </w:tcMar>
+          </w:tcPr>
+          <w:p>
+            <w:pPr>
+              <w:spacing w:after="0" w:line="240" w:lineRule="auto"/>
+              <w:rPr>
+                <w:rFonts w:ascii="Century Gothic" w:eastAsia="Times New Roman" w:hAnsi="Century Gothic" w:cs="Arial"/>
+                <w:color w:val="000000"/>
+                <w:sz w:val="20"/>
+                <w:szCs w:val="20"/>
+                <w:lang w:eastAsia="en-NZ"/>
+              </w:rPr>
+            </w:pPr>
+            <w:proofErr w:type="spellStart"/>
+            <w:r>
+              <w:rPr>
+                <w:rFonts w:ascii="Century Gothic" w:eastAsia="Times New Roman" w:hAnsi="Century Gothic" w:cs="Arial"/>
+                <w:color w:val="000000"/>
+                <w:sz w:val="20"/>
+                <w:szCs w:val="20"/>
+                <w:lang w:eastAsia="en-NZ"/>
+              </w:rPr>
+              <w:t>stringifyDate</w:t>
+            </w:r>
+            <w:proofErr w:type="spellEnd"/>
+          </w:p>
+        </w:tc>
+        <w:tc>
+          <w:tcPr>
+            <w:tcW w:w="3544" w:type="dxa"/>
+            <w:tcBorders>
+              <w:top w:val="single" w:sz="8" w:space="0" w:color="000000"/>
+              <w:left w:val="single" w:sz="8" w:space="0" w:color="000000"/>
+              <w:bottom w:val="single" w:sz="8" w:space="0" w:color="000000"/>
+              <w:right w:val="single" w:sz="8" w:space="0" w:color="000000"/>
+            </w:tcBorders>
+            <w:tcMar>
+              <w:top w:w="100" w:type="dxa"/>
+              <w:left w:w="100" w:type="dxa"/>
+              <w:bottom w:w="100" w:type="dxa"/>
+              <w:right w:w="100" w:type="dxa"/>
+            </w:tcMar>
+          </w:tcPr>
+          <w:p>
+            <w:pPr>
+              <w:spacing w:after="0" w:line="240" w:lineRule="auto"/>
+              <w:rPr>
+                <w:rFonts w:ascii="Century Gothic" w:eastAsia="Times New Roman" w:hAnsi="Century Gothic" w:cs="Arial"/>
+                <w:color w:val="000000"/>
+                <w:sz w:val="20"/>
+                <w:szCs w:val="20"/>
+                <w:lang w:eastAsia="en-NZ"/>
+              </w:rPr>
+            </w:pPr>
+            <w:r>
+              <w:rPr>
+                <w:rFonts w:ascii="Century Gothic" w:eastAsia="Times New Roman" w:hAnsi="Century Gothic" w:cs="Arial"/>
+                <w:color w:val="000000"/>
+                <w:sz w:val="20"/>
+                <w:szCs w:val="20"/>
+                <w:lang w:eastAsia="en-NZ"/>
+              </w:rPr>
+              <w:t>When a date input needs to be converted to a string</w:t>
+            </w:r>
+          </w:p>
+        </w:tc>
+        <w:tc>
+          <w:tcPr>
+            <w:tcW w:w="4678" w:type="dxa"/>
+            <w:tcBorders>
+              <w:top w:val="single" w:sz="8" w:space="0" w:color="000000"/>
+              <w:left w:val="single" w:sz="8" w:space="0" w:color="000000"/>
+              <w:bottom w:val="single" w:sz="8" w:space="0" w:color="000000"/>
+              <w:right w:val="single" w:sz="8" w:space="0" w:color="000000"/>
+            </w:tcBorders>
+            <w:tcMar>
+              <w:top w:w="100" w:type="dxa"/>
+              <w:left w:w="100" w:type="dxa"/>
+              <w:bottom w:w="100" w:type="dxa"/>
+              <w:right w:w="100" w:type="dxa"/>
+            </w:tcMar>
+          </w:tcPr>
+          <w:p>
+            <w:pPr>
+              <w:spacing w:after="0" w:line="240" w:lineRule="auto"/>
+              <w:rPr>
+                <w:rFonts w:ascii="Century Gothic" w:eastAsia="Times New Roman" w:hAnsi="Century Gothic" w:cs="Arial"/>
+                <w:color w:val="000000"/>
+                <w:sz w:val="20"/>
+                <w:szCs w:val="20"/>
+                <w:lang w:eastAsia="en-NZ"/>
+              </w:rPr>
+            </w:pPr>
+            <w:r>
+              <w:rPr>
+                <w:rFonts w:ascii="Century Gothic" w:eastAsia="Times New Roman" w:hAnsi="Century Gothic" w:cs="Arial"/>
+                <w:color w:val="000000"/>
+                <w:sz w:val="20"/>
+                <w:szCs w:val="20"/>
+                <w:lang w:eastAsia="en-NZ"/>
+              </w:rPr>
+              <w:t>Converts the JS Date to a string format.</w:t>
+            </w:r>
           </w:p>
         </w:tc>
       </w:tr>
@@ -3016,7 +4056,7 @@
 </file>
 
 <file path=word/endnotes.xml><?xml version="1.0" encoding="utf-8"?>
-<w:endnotes xmlns:wpc="http://schemas.microsoft.com/office/word/2010/wordprocessingCanvas" xmlns:cx="http://schemas.microsoft.com/office/drawing/2014/chartex" xmlns:cx1="http://schemas.microsoft.com/office/drawing/2015/9/8/chartex" xmlns:cx2="http://schemas.microsoft.com/office/drawing/2015/10/21/chartex" xmlns:cx3="http://schemas.microsoft.com/office/drawing/2016/5/9/chartex" xmlns:cx4="http://schemas.microsoft.com/office/drawing/2016/5/10/chartex" xmlns:cx5="http://schemas.microsoft.com/office/drawing/2016/5/11/chartex" xmlns:cx6="http://schemas.microsoft.com/office/drawing/2016/5/12/chartex" xmlns:cx7="http://schemas.microsoft.com/office/drawing/2016/5/13/chartex" xmlns:cx8="http://schemas.microsoft.com/office/drawing/2016/5/14/chartex" xmlns:mc="http://schemas.openxmlformats.org/markup-compatibility/2006" xmlns:aink="http://schemas.microsoft.com/office/drawing/2016/ink" xmlns:am3d="http://schemas.microsoft.com/office/drawing/2017/model3d" xmlns:o="urn:schemas-microsoft-com:office:office" xmlns:r="http://schemas.openxmlformats.org/officeDocument/2006/relationships" xmlns:m="http://schemas.openxmlformats.org/officeDocument/2006/math" xmlns:v="urn:schemas-microsoft-com:vml" xmlns:wp14="http://schemas.microsoft.com/office/word/2010/wordprocessingDrawing" xmlns:wp="http://schemas.openxmlformats.org/drawingml/2006/wordprocessingDrawing" xmlns:w10="urn:schemas-microsoft-com:office:word" xmlns:w="http://schemas.openxmlformats.org/wordprocessingml/2006/main" xmlns:w14="http://schemas.microsoft.com/office/word/2010/wordml" xmlns:w15="http://schemas.microsoft.com/office/word/2012/wordml" xmlns:w16cex="http://schemas.microsoft.com/office/word/2018/wordml/cex" xmlns:w16cid="http://schemas.microsoft.com/office/word/2016/wordml/cid" xmlns:w16="http://schemas.microsoft.com/office/word/2018/wordml" xmlns:w16se="http://schemas.microsoft.com/office/word/2015/wordml/symex" xmlns:wpg="http://schemas.microsoft.com/office/word/2010/wordprocessingGroup" xmlns:wpi="http://schemas.microsoft.com/office/word/2010/wordprocessingInk" xmlns:wne="http://schemas.microsoft.com/office/word/2006/wordml" xmlns:wps="http://schemas.microsoft.com/office/word/2010/wordprocessingShape" mc:Ignorable="w14 w15 w16se w16cid w16 w16cex wp14">
+<w:endnotes xmlns:wpc="http://schemas.microsoft.com/office/word/2010/wordprocessingCanvas" xmlns:cx="http://schemas.microsoft.com/office/drawing/2014/chartex" xmlns:cx1="http://schemas.microsoft.com/office/drawing/2015/9/8/chartex" xmlns:mc="http://schemas.openxmlformats.org/markup-compatibility/2006" xmlns:o="urn:schemas-microsoft-com:office:office" xmlns:r="http://schemas.openxmlformats.org/officeDocument/2006/relationships" xmlns:m="http://schemas.openxmlformats.org/officeDocument/2006/math" xmlns:v="urn:schemas-microsoft-com:vml" xmlns:wp14="http://schemas.microsoft.com/office/word/2010/wordprocessingDrawing" xmlns:wp="http://schemas.openxmlformats.org/drawingml/2006/wordprocessingDrawing" xmlns:w10="urn:schemas-microsoft-com:office:word" xmlns:w="http://schemas.openxmlformats.org/wordprocessingml/2006/main" xmlns:w14="http://schemas.microsoft.com/office/word/2010/wordml" xmlns:w15="http://schemas.microsoft.com/office/word/2012/wordml" xmlns:w16se="http://schemas.microsoft.com/office/word/2015/wordml/symex" xmlns:wpg="http://schemas.microsoft.com/office/word/2010/wordprocessingGroup" xmlns:wpi="http://schemas.microsoft.com/office/word/2010/wordprocessingInk" xmlns:wne="http://schemas.microsoft.com/office/word/2006/wordml" xmlns:wps="http://schemas.microsoft.com/office/word/2010/wordprocessingShape" mc:Ignorable="w14 w15 w16se wp14">
   <w:endnote w:type="separator" w:id="-1">
     <w:p>
       <w:pPr>
@@ -3041,7 +4081,7 @@
 </file>
 
 <file path=word/footer1.xml><?xml version="1.0" encoding="utf-8"?>
-<w:ftr xmlns:wpc="http://schemas.microsoft.com/office/word/2010/wordprocessingCanvas" xmlns:cx="http://schemas.microsoft.com/office/drawing/2014/chartex" xmlns:cx1="http://schemas.microsoft.com/office/drawing/2015/9/8/chartex" xmlns:cx2="http://schemas.microsoft.com/office/drawing/2015/10/21/chartex" xmlns:cx3="http://schemas.microsoft.com/office/drawing/2016/5/9/chartex" xmlns:cx4="http://schemas.microsoft.com/office/drawing/2016/5/10/chartex" xmlns:cx5="http://schemas.microsoft.com/office/drawing/2016/5/11/chartex" xmlns:cx6="http://schemas.microsoft.com/office/drawing/2016/5/12/chartex" xmlns:cx7="http://schemas.microsoft.com/office/drawing/2016/5/13/chartex" xmlns:cx8="http://schemas.microsoft.com/office/drawing/2016/5/14/chartex" xmlns:mc="http://schemas.openxmlformats.org/markup-compatibility/2006" xmlns:aink="http://schemas.microsoft.com/office/drawing/2016/ink" xmlns:am3d="http://schemas.microsoft.com/office/drawing/2017/model3d" xmlns:o="urn:schemas-microsoft-com:office:office" xmlns:r="http://schemas.openxmlformats.org/officeDocument/2006/relationships" xmlns:m="http://schemas.openxmlformats.org/officeDocument/2006/math" xmlns:v="urn:schemas-microsoft-com:vml" xmlns:wp14="http://schemas.microsoft.com/office/word/2010/wordprocessingDrawing" xmlns:wp="http://schemas.openxmlformats.org/drawingml/2006/wordprocessingDrawing" xmlns:w10="urn:schemas-microsoft-com:office:word" xmlns:w="http://schemas.openxmlformats.org/wordprocessingml/2006/main" xmlns:w14="http://schemas.microsoft.com/office/word/2010/wordml" xmlns:w15="http://schemas.microsoft.com/office/word/2012/wordml" xmlns:w16cex="http://schemas.microsoft.com/office/word/2018/wordml/cex" xmlns:w16cid="http://schemas.microsoft.com/office/word/2016/wordml/cid" xmlns:w16="http://schemas.microsoft.com/office/word/2018/wordml" xmlns:w16se="http://schemas.microsoft.com/office/word/2015/wordml/symex" xmlns:wpg="http://schemas.microsoft.com/office/word/2010/wordprocessingGroup" xmlns:wpi="http://schemas.microsoft.com/office/word/2010/wordprocessingInk" xmlns:wne="http://schemas.microsoft.com/office/word/2006/wordml" xmlns:wps="http://schemas.microsoft.com/office/word/2010/wordprocessingShape" mc:Ignorable="w14 w15 w16se w16cid w16 w16cex wp14">
+<w:ftr xmlns:wpc="http://schemas.microsoft.com/office/word/2010/wordprocessingCanvas" xmlns:cx="http://schemas.microsoft.com/office/drawing/2014/chartex" xmlns:cx1="http://schemas.microsoft.com/office/drawing/2015/9/8/chartex" xmlns:mc="http://schemas.openxmlformats.org/markup-compatibility/2006" xmlns:o="urn:schemas-microsoft-com:office:office" xmlns:r="http://schemas.openxmlformats.org/officeDocument/2006/relationships" xmlns:m="http://schemas.openxmlformats.org/officeDocument/2006/math" xmlns:v="urn:schemas-microsoft-com:vml" xmlns:wp14="http://schemas.microsoft.com/office/word/2010/wordprocessingDrawing" xmlns:wp="http://schemas.openxmlformats.org/drawingml/2006/wordprocessingDrawing" xmlns:w10="urn:schemas-microsoft-com:office:word" xmlns:w="http://schemas.openxmlformats.org/wordprocessingml/2006/main" xmlns:w14="http://schemas.microsoft.com/office/word/2010/wordml" xmlns:w15="http://schemas.microsoft.com/office/word/2012/wordml" xmlns:w16se="http://schemas.microsoft.com/office/word/2015/wordml/symex" xmlns:wpg="http://schemas.microsoft.com/office/word/2010/wordprocessingGroup" xmlns:wpi="http://schemas.microsoft.com/office/word/2010/wordprocessingInk" xmlns:wne="http://schemas.microsoft.com/office/word/2006/wordml" xmlns:wps="http://schemas.microsoft.com/office/word/2010/wordprocessingShape" mc:Ignorable="w14 w15 w16se wp14">
   <w:p>
     <w:pPr>
       <w:rPr>
@@ -3081,7 +4121,7 @@
 </file>
 
 <file path=word/footnotes.xml><?xml version="1.0" encoding="utf-8"?>
-<w:footnotes xmlns:wpc="http://schemas.microsoft.com/office/word/2010/wordprocessingCanvas" xmlns:cx="http://schemas.microsoft.com/office/drawing/2014/chartex" xmlns:cx1="http://schemas.microsoft.com/office/drawing/2015/9/8/chartex" xmlns:cx2="http://schemas.microsoft.com/office/drawing/2015/10/21/chartex" xmlns:cx3="http://schemas.microsoft.com/office/drawing/2016/5/9/chartex" xmlns:cx4="http://schemas.microsoft.com/office/drawing/2016/5/10/chartex" xmlns:cx5="http://schemas.microsoft.com/office/drawing/2016/5/11/chartex" xmlns:cx6="http://schemas.microsoft.com/office/drawing/2016/5/12/chartex" xmlns:cx7="http://schemas.microsoft.com/office/drawing/2016/5/13/chartex" xmlns:cx8="http://schemas.microsoft.com/office/drawing/2016/5/14/chartex" xmlns:mc="http://schemas.openxmlformats.org/markup-compatibility/2006" xmlns:aink="http://schemas.microsoft.com/office/drawing/2016/ink" xmlns:am3d="http://schemas.microsoft.com/office/drawing/2017/model3d" xmlns:o="urn:schemas-microsoft-com:office:office" xmlns:r="http://schemas.openxmlformats.org/officeDocument/2006/relationships" xmlns:m="http://schemas.openxmlformats.org/officeDocument/2006/math" xmlns:v="urn:schemas-microsoft-com:vml" xmlns:wp14="http://schemas.microsoft.com/office/word/2010/wordprocessingDrawing" xmlns:wp="http://schemas.openxmlformats.org/drawingml/2006/wordprocessingDrawing" xmlns:w10="urn:schemas-microsoft-com:office:word" xmlns:w="http://schemas.openxmlformats.org/wordprocessingml/2006/main" xmlns:w14="http://schemas.microsoft.com/office/word/2010/wordml" xmlns:w15="http://schemas.microsoft.com/office/word/2012/wordml" xmlns:w16cex="http://schemas.microsoft.com/office/word/2018/wordml/cex" xmlns:w16cid="http://schemas.microsoft.com/office/word/2016/wordml/cid" xmlns:w16="http://schemas.microsoft.com/office/word/2018/wordml" xmlns:w16se="http://schemas.microsoft.com/office/word/2015/wordml/symex" xmlns:wpg="http://schemas.microsoft.com/office/word/2010/wordprocessingGroup" xmlns:wpi="http://schemas.microsoft.com/office/word/2010/wordprocessingInk" xmlns:wne="http://schemas.microsoft.com/office/word/2006/wordml" xmlns:wps="http://schemas.microsoft.com/office/word/2010/wordprocessingShape" mc:Ignorable="w14 w15 w16se w16cid w16 w16cex wp14">
+<w:footnotes xmlns:wpc="http://schemas.microsoft.com/office/word/2010/wordprocessingCanvas" xmlns:cx="http://schemas.microsoft.com/office/drawing/2014/chartex" xmlns:cx1="http://schemas.microsoft.com/office/drawing/2015/9/8/chartex" xmlns:mc="http://schemas.openxmlformats.org/markup-compatibility/2006" xmlns:o="urn:schemas-microsoft-com:office:office" xmlns:r="http://schemas.openxmlformats.org/officeDocument/2006/relationships" xmlns:m="http://schemas.openxmlformats.org/officeDocument/2006/math" xmlns:v="urn:schemas-microsoft-com:vml" xmlns:wp14="http://schemas.microsoft.com/office/word/2010/wordprocessingDrawing" xmlns:wp="http://schemas.openxmlformats.org/drawingml/2006/wordprocessingDrawing" xmlns:w10="urn:schemas-microsoft-com:office:word" xmlns:w="http://schemas.openxmlformats.org/wordprocessingml/2006/main" xmlns:w14="http://schemas.microsoft.com/office/word/2010/wordml" xmlns:w15="http://schemas.microsoft.com/office/word/2012/wordml" xmlns:w16se="http://schemas.microsoft.com/office/word/2015/wordml/symex" xmlns:wpg="http://schemas.microsoft.com/office/word/2010/wordprocessingGroup" xmlns:wpi="http://schemas.microsoft.com/office/word/2010/wordprocessingInk" xmlns:wne="http://schemas.microsoft.com/office/word/2006/wordml" xmlns:wps="http://schemas.microsoft.com/office/word/2010/wordprocessingShape" mc:Ignorable="w14 w15 w16se wp14">
   <w:footnote w:type="separator" w:id="-1">
     <w:p>
       <w:pPr>
@@ -3106,7 +4146,7 @@
 </file>
 
 <file path=word/styles.xml><?xml version="1.0" encoding="utf-8"?>
-<w:styles xmlns:mc="http://schemas.openxmlformats.org/markup-compatibility/2006" xmlns:r="http://schemas.openxmlformats.org/officeDocument/2006/relationships" xmlns:w="http://schemas.openxmlformats.org/wordprocessingml/2006/main" xmlns:w14="http://schemas.microsoft.com/office/word/2010/wordml" xmlns:w15="http://schemas.microsoft.com/office/word/2012/wordml" xmlns:w16cex="http://schemas.microsoft.com/office/word/2018/wordml/cex" xmlns:w16cid="http://schemas.microsoft.com/office/word/2016/wordml/cid" xmlns:w16="http://schemas.microsoft.com/office/word/2018/wordml" xmlns:w16se="http://schemas.microsoft.com/office/word/2015/wordml/symex" mc:Ignorable="w14 w15 w16se w16cid w16 w16cex">
+<w:styles xmlns:mc="http://schemas.openxmlformats.org/markup-compatibility/2006" xmlns:r="http://schemas.openxmlformats.org/officeDocument/2006/relationships" xmlns:w="http://schemas.openxmlformats.org/wordprocessingml/2006/main" xmlns:w14="http://schemas.microsoft.com/office/word/2010/wordml" xmlns:w15="http://schemas.microsoft.com/office/word/2012/wordml" xmlns:w16se="http://schemas.microsoft.com/office/word/2015/wordml/symex" mc:Ignorable="w14 w15 w16se">
   <w:docDefaults>
     <w:rPrDefault>
       <w:rPr>
@@ -3122,7 +4162,7 @@
       </w:pPr>
     </w:pPrDefault>
   </w:docDefaults>
-  <w:latentStyles w:defLockedState="0" w:defUIPriority="99" w:defSemiHidden="0" w:defUnhideWhenUsed="0" w:defQFormat="0" w:count="376">
+  <w:latentStyles w:defLockedState="0" w:defUIPriority="99" w:defSemiHidden="0" w:defUnhideWhenUsed="0" w:defQFormat="0" w:count="371">
     <w:lsdException w:name="Normal" w:uiPriority="0" w:qFormat="1"/>
     <w:lsdException w:name="heading 1" w:uiPriority="9" w:qFormat="1"/>
     <w:lsdException w:name="heading 2" w:semiHidden="1" w:uiPriority="9" w:unhideWhenUsed="1" w:qFormat="1"/>
@@ -3494,11 +4534,6 @@
     <w:lsdException w:name="List Table 5 Dark Accent 6" w:uiPriority="50"/>
     <w:lsdException w:name="List Table 6 Colorful Accent 6" w:uiPriority="51"/>
     <w:lsdException w:name="List Table 7 Colorful Accent 6" w:uiPriority="52"/>
-    <w:lsdException w:name="Mention" w:semiHidden="1" w:unhideWhenUsed="1"/>
-    <w:lsdException w:name="Smart Hyperlink" w:semiHidden="1" w:unhideWhenUsed="1"/>
-    <w:lsdException w:name="Hashtag" w:semiHidden="1" w:unhideWhenUsed="1"/>
-    <w:lsdException w:name="Unresolved Mention" w:semiHidden="1" w:unhideWhenUsed="1"/>
-    <w:lsdException w:name="Smart Link" w:semiHidden="1" w:unhideWhenUsed="1"/>
   </w:latentStyles>
   <w:style w:type="paragraph" w:default="1" w:styleId="Normal">
     <w:name w:val="Normal"/>

</xml_diff>